<commit_message>
subject areas corr map
</commit_message>
<xml_diff>
--- a/manuscript/dyna-zotero.docx
+++ b/manuscript/dyna-zotero.docx
@@ -669,13 +669,83 @@
           <w:lang w:val="en-US"/>
         </w:rPr>
       </w:pPr>
-    </w:p>
-    <w:p>
-      <w:pPr>
-        <w:pStyle w:val="Ttulo2"/>
-      </w:pPr>
       <w:r>
-        <w:t>Study Design</w:t>
+        <w:rPr>
+          <w:spacing w:val="-5"/>
+          <w:sz w:val="20"/>
+          <w:szCs w:val="20"/>
+          <w:lang w:val="en-US"/>
+        </w:rPr>
+        <w:t xml:space="preserve">This section outlines and examines the standard workflow commonly employed in literature analysis and tech-mining studies, which also serves as the methodological foundation of this paper. This process has been widely discussed in the research literature, including by </w:t>
+      </w:r>
+      <w:r>
+        <w:rPr>
+          <w:spacing w:val="-5"/>
+          <w:sz w:val="20"/>
+          <w:szCs w:val="20"/>
+          <w:highlight w:val="yellow"/>
+          <w:lang w:val="en-US"/>
+        </w:rPr>
+        <w:t>Aria and Cuccurullo (2017)</w:t>
+      </w:r>
+      <w:r>
+        <w:rPr>
+          <w:spacing w:val="-5"/>
+          <w:sz w:val="20"/>
+          <w:szCs w:val="20"/>
+          <w:lang w:val="en-US"/>
+        </w:rPr>
+        <w:t xml:space="preserve">, </w:t>
+      </w:r>
+      <w:proofErr w:type="spellStart"/>
+      <w:r>
+        <w:rPr>
+          <w:spacing w:val="-5"/>
+          <w:sz w:val="20"/>
+          <w:szCs w:val="20"/>
+          <w:highlight w:val="yellow"/>
+          <w:lang w:val="en-US"/>
+        </w:rPr>
+        <w:t>Donthu</w:t>
+      </w:r>
+      <w:proofErr w:type="spellEnd"/>
+      <w:r>
+        <w:rPr>
+          <w:spacing w:val="-5"/>
+          <w:sz w:val="20"/>
+          <w:szCs w:val="20"/>
+          <w:highlight w:val="yellow"/>
+          <w:lang w:val="en-US"/>
+        </w:rPr>
+        <w:t xml:space="preserve"> et al. (2021)</w:t>
+      </w:r>
+      <w:r>
+        <w:rPr>
+          <w:spacing w:val="-5"/>
+          <w:sz w:val="20"/>
+          <w:szCs w:val="20"/>
+          <w:lang w:val="en-US"/>
+        </w:rPr>
+        <w:t xml:space="preserve">, and </w:t>
+      </w:r>
+      <w:r>
+        <w:rPr>
+          <w:spacing w:val="-5"/>
+          <w:sz w:val="20"/>
+          <w:szCs w:val="20"/>
+          <w:highlight w:val="yellow"/>
+          <w:lang w:val="en-US"/>
+        </w:rPr>
+        <w:t>Page et al. (2021)</w:t>
+      </w:r>
+      <w:r>
+        <w:rPr>
+          <w:spacing w:val="-5"/>
+          <w:sz w:val="20"/>
+          <w:szCs w:val="20"/>
+          <w:lang w:val="en-US"/>
+        </w:rPr>
+        <w:t>. The adopted methodology comprises four key stages:</w:t>
       </w:r>
     </w:p>
     <w:p>
@@ -688,6 +758,17 @@
           <w:lang w:val="en-US"/>
         </w:rPr>
       </w:pPr>
+    </w:p>
+    <w:p>
+      <w:pPr>
+        <w:ind w:firstLine="284"/>
+        <w:rPr>
+          <w:spacing w:val="-5"/>
+          <w:sz w:val="20"/>
+          <w:szCs w:val="20"/>
+          <w:lang w:val="en-US"/>
+        </w:rPr>
+      </w:pPr>
       <w:r>
         <w:rPr>
           <w:spacing w:val="-5"/>
@@ -695,7 +776,17 @@
           <w:szCs w:val="20"/>
           <w:lang w:val="en-US"/>
         </w:rPr>
-        <w:t>.</w:t>
+        <w:t>1.</w:t>
+      </w:r>
+      <w:r>
+        <w:rPr>
+          <w:spacing w:val="-5"/>
+          <w:sz w:val="20"/>
+          <w:szCs w:val="20"/>
+          <w:lang w:val="en-US"/>
+        </w:rPr>
+        <w:tab/>
+        <w:t xml:space="preserve">Design of the study.  </w:t>
       </w:r>
     </w:p>
     <w:p>
@@ -708,1354 +799,255 @@
           <w:lang w:val="en-US"/>
         </w:rPr>
       </w:pPr>
-    </w:p>
-    <w:p>
-      <w:pPr>
-        <w:ind w:firstLine="284"/>
-        <w:rPr>
-          <w:spacing w:val="-5"/>
-          <w:sz w:val="20"/>
-          <w:szCs w:val="20"/>
-          <w:lang w:val="en-US"/>
-        </w:rPr>
-      </w:pPr>
-    </w:p>
-    <w:p>
-      <w:pPr>
-        <w:keepNext/>
-        <w:keepLines/>
-        <w:pBdr>
-          <w:top w:val="single" w:sz="4" w:space="1" w:color="auto"/>
-          <w:left w:val="single" w:sz="4" w:space="4" w:color="auto"/>
-          <w:bottom w:val="single" w:sz="4" w:space="1" w:color="auto"/>
-          <w:right w:val="single" w:sz="4" w:space="4" w:color="auto"/>
-        </w:pBdr>
-        <w:rPr>
-          <w:rFonts w:ascii="Consolas" w:hAnsi="Consolas" w:cs="Consolas"/>
-          <w:sz w:val="13"/>
-          <w:szCs w:val="13"/>
-          <w:lang w:val="en-US"/>
-        </w:rPr>
-      </w:pPr>
-      <w:proofErr w:type="gramStart"/>
       <w:r>
         <w:rPr>
-          <w:rFonts w:ascii="Consolas" w:hAnsi="Consolas" w:cs="Consolas"/>
-          <w:sz w:val="13"/>
-          <w:szCs w:val="13"/>
-          <w:lang w:val="en-US"/>
-        </w:rPr>
-        <w:t xml:space="preserve">TITLE( </w:t>
+          <w:spacing w:val="-5"/>
+          <w:sz w:val="20"/>
+          <w:szCs w:val="20"/>
+          <w:lang w:val="en-US"/>
+        </w:rPr>
+        <w:t>2.</w:t>
       </w:r>
       <w:r>
         <w:rPr>
-          <w:rFonts w:ascii="Consolas" w:hAnsi="Consolas" w:cs="Consolas"/>
-          <w:sz w:val="13"/>
-          <w:szCs w:val="13"/>
-          <w:lang w:val="en-US"/>
-        </w:rPr>
-        <w:t>"</w:t>
-      </w:r>
-      <w:proofErr w:type="gramEnd"/>
-      <w:r>
-        <w:rPr>
-          <w:rFonts w:ascii="Consolas" w:hAnsi="Consolas" w:cs="Consolas"/>
-          <w:sz w:val="13"/>
-          <w:szCs w:val="13"/>
-          <w:lang w:val="en-US"/>
-        </w:rPr>
-        <w:t>retail analytics</w:t>
-      </w:r>
-      <w:proofErr w:type="gramStart"/>
-      <w:r>
-        <w:rPr>
-          <w:rFonts w:ascii="Consolas" w:hAnsi="Consolas" w:cs="Consolas"/>
-          <w:sz w:val="13"/>
-          <w:szCs w:val="13"/>
-          <w:lang w:val="en-US"/>
-        </w:rPr>
-        <w:t>"</w:t>
-      </w:r>
-      <w:r>
-        <w:rPr>
-          <w:rFonts w:ascii="Consolas" w:hAnsi="Consolas" w:cs="Consolas"/>
-          <w:sz w:val="13"/>
-          <w:szCs w:val="13"/>
-          <w:lang w:val="en-US"/>
-        </w:rPr>
-        <w:t xml:space="preserve"> )</w:t>
-      </w:r>
-      <w:proofErr w:type="gramEnd"/>
-    </w:p>
-    <w:p>
-      <w:pPr>
-        <w:keepNext/>
-        <w:keepLines/>
-        <w:pBdr>
-          <w:top w:val="single" w:sz="4" w:space="1" w:color="auto"/>
-          <w:left w:val="single" w:sz="4" w:space="4" w:color="auto"/>
-          <w:bottom w:val="single" w:sz="4" w:space="1" w:color="auto"/>
-          <w:right w:val="single" w:sz="4" w:space="4" w:color="auto"/>
-        </w:pBdr>
-        <w:rPr>
-          <w:rFonts w:ascii="Consolas" w:hAnsi="Consolas" w:cs="Consolas"/>
-          <w:sz w:val="13"/>
-          <w:szCs w:val="13"/>
-          <w:lang w:val="en-US"/>
-        </w:rPr>
-      </w:pPr>
-      <w:r>
-        <w:rPr>
-          <w:rFonts w:ascii="Consolas" w:hAnsi="Consolas" w:cs="Consolas"/>
-          <w:sz w:val="13"/>
-          <w:szCs w:val="13"/>
-          <w:lang w:val="en-US"/>
-        </w:rPr>
-        <w:t xml:space="preserve">OR </w:t>
-      </w:r>
-      <w:proofErr w:type="gramStart"/>
-      <w:r>
-        <w:rPr>
-          <w:rFonts w:ascii="Consolas" w:hAnsi="Consolas" w:cs="Consolas"/>
-          <w:sz w:val="13"/>
-          <w:szCs w:val="13"/>
-          <w:lang w:val="en-US"/>
-        </w:rPr>
-        <w:t>TITLE( retail</w:t>
-      </w:r>
-      <w:proofErr w:type="gramEnd"/>
-      <w:r>
-        <w:rPr>
-          <w:rFonts w:ascii="Consolas" w:hAnsi="Consolas" w:cs="Consolas"/>
-          <w:sz w:val="13"/>
-          <w:szCs w:val="13"/>
-          <w:lang w:val="en-US"/>
-        </w:rPr>
-        <w:t xml:space="preserve"> PRE/2 analytics)</w:t>
+          <w:spacing w:val="-5"/>
+          <w:sz w:val="20"/>
+          <w:szCs w:val="20"/>
+          <w:lang w:val="en-US"/>
+        </w:rPr>
+        <w:tab/>
+        <w:t xml:space="preserve">Collection and preparation of data.  </w:t>
       </w:r>
     </w:p>
     <w:p>
       <w:pPr>
-        <w:keepNext/>
-        <w:keepLines/>
-        <w:pBdr>
-          <w:top w:val="single" w:sz="4" w:space="1" w:color="auto"/>
-          <w:left w:val="single" w:sz="4" w:space="4" w:color="auto"/>
-          <w:bottom w:val="single" w:sz="4" w:space="1" w:color="auto"/>
-          <w:right w:val="single" w:sz="4" w:space="4" w:color="auto"/>
-        </w:pBdr>
-        <w:rPr>
-          <w:rFonts w:ascii="Consolas" w:hAnsi="Consolas" w:cs="Consolas"/>
-          <w:sz w:val="13"/>
-          <w:szCs w:val="13"/>
+        <w:ind w:firstLine="284"/>
+        <w:rPr>
+          <w:spacing w:val="-5"/>
+          <w:sz w:val="20"/>
+          <w:szCs w:val="20"/>
           <w:lang w:val="en-US"/>
         </w:rPr>
       </w:pPr>
       <w:r>
         <w:rPr>
-          <w:rFonts w:ascii="Consolas" w:hAnsi="Consolas" w:cs="Consolas"/>
-          <w:sz w:val="13"/>
-          <w:szCs w:val="13"/>
-          <w:lang w:val="en-US"/>
-        </w:rPr>
-        <w:t xml:space="preserve">OR </w:t>
-      </w:r>
-      <w:proofErr w:type="gramStart"/>
-      <w:r>
-        <w:rPr>
-          <w:rFonts w:ascii="Consolas" w:hAnsi="Consolas" w:cs="Consolas"/>
-          <w:sz w:val="13"/>
-          <w:szCs w:val="13"/>
-          <w:lang w:val="en-US"/>
-        </w:rPr>
-        <w:t>TITLE( retail</w:t>
-      </w:r>
-      <w:proofErr w:type="gramEnd"/>
-      <w:r>
-        <w:rPr>
-          <w:rFonts w:ascii="Consolas" w:hAnsi="Consolas" w:cs="Consolas"/>
-          <w:sz w:val="13"/>
-          <w:szCs w:val="13"/>
-          <w:lang w:val="en-US"/>
-        </w:rPr>
-        <w:t xml:space="preserve"> AND "data science</w:t>
-      </w:r>
-      <w:proofErr w:type="gramStart"/>
-      <w:r>
-        <w:rPr>
-          <w:rFonts w:ascii="Consolas" w:hAnsi="Consolas" w:cs="Consolas"/>
-          <w:sz w:val="13"/>
-          <w:szCs w:val="13"/>
-          <w:lang w:val="en-US"/>
-        </w:rPr>
-        <w:t>"</w:t>
+          <w:spacing w:val="-5"/>
+          <w:sz w:val="20"/>
+          <w:szCs w:val="20"/>
+          <w:lang w:val="en-US"/>
+        </w:rPr>
+        <w:t>3.</w:t>
       </w:r>
       <w:r>
         <w:rPr>
-          <w:rFonts w:ascii="Consolas" w:hAnsi="Consolas" w:cs="Consolas"/>
-          <w:sz w:val="13"/>
-          <w:szCs w:val="13"/>
-          <w:lang w:val="en-US"/>
-        </w:rPr>
-        <w:t xml:space="preserve"> )</w:t>
-      </w:r>
-      <w:proofErr w:type="gramEnd"/>
-    </w:p>
-    <w:p>
-      <w:pPr>
-        <w:keepNext/>
-        <w:keepLines/>
-        <w:pBdr>
-          <w:top w:val="single" w:sz="4" w:space="1" w:color="auto"/>
-          <w:left w:val="single" w:sz="4" w:space="4" w:color="auto"/>
-          <w:bottom w:val="single" w:sz="4" w:space="1" w:color="auto"/>
-          <w:right w:val="single" w:sz="4" w:space="4" w:color="auto"/>
-        </w:pBdr>
-        <w:rPr>
-          <w:rFonts w:ascii="Consolas" w:hAnsi="Consolas" w:cs="Consolas"/>
-          <w:sz w:val="13"/>
-          <w:szCs w:val="13"/>
-          <w:lang w:val="en-US"/>
-        </w:rPr>
-      </w:pPr>
-      <w:r>
-        <w:rPr>
-          <w:rFonts w:ascii="Consolas" w:hAnsi="Consolas" w:cs="Consolas"/>
-          <w:sz w:val="13"/>
-          <w:szCs w:val="13"/>
-          <w:lang w:val="en-US"/>
-        </w:rPr>
-        <w:t xml:space="preserve">OR </w:t>
-      </w:r>
-      <w:proofErr w:type="gramStart"/>
-      <w:r>
-        <w:rPr>
-          <w:rFonts w:ascii="Consolas" w:hAnsi="Consolas" w:cs="Consolas"/>
-          <w:sz w:val="13"/>
-          <w:szCs w:val="13"/>
-          <w:lang w:val="en-US"/>
-        </w:rPr>
-        <w:t>TITLE( retail</w:t>
-      </w:r>
-      <w:proofErr w:type="gramEnd"/>
-      <w:r>
-        <w:rPr>
-          <w:rFonts w:ascii="Consolas" w:hAnsi="Consolas" w:cs="Consolas"/>
-          <w:sz w:val="13"/>
-          <w:szCs w:val="13"/>
-          <w:lang w:val="en-US"/>
-        </w:rPr>
-        <w:t xml:space="preserve"> AND </w:t>
-      </w:r>
-      <w:proofErr w:type="gramStart"/>
-      <w:r>
-        <w:rPr>
-          <w:rFonts w:ascii="Consolas" w:hAnsi="Consolas" w:cs="Consolas"/>
-          <w:sz w:val="13"/>
-          <w:szCs w:val="13"/>
-          <w:lang w:val="en-US"/>
-        </w:rPr>
-        <w:t>insight )</w:t>
-      </w:r>
-      <w:proofErr w:type="gramEnd"/>
-    </w:p>
-    <w:p>
-      <w:pPr>
-        <w:keepNext/>
-        <w:keepLines/>
-        <w:pBdr>
-          <w:top w:val="single" w:sz="4" w:space="1" w:color="auto"/>
-          <w:left w:val="single" w:sz="4" w:space="4" w:color="auto"/>
-          <w:bottom w:val="single" w:sz="4" w:space="1" w:color="auto"/>
-          <w:right w:val="single" w:sz="4" w:space="4" w:color="auto"/>
-        </w:pBdr>
-        <w:rPr>
-          <w:rFonts w:ascii="Consolas" w:hAnsi="Consolas" w:cs="Consolas"/>
-          <w:sz w:val="13"/>
-          <w:szCs w:val="13"/>
-          <w:lang w:val="en-US"/>
-        </w:rPr>
-      </w:pPr>
-      <w:r>
-        <w:rPr>
-          <w:rFonts w:ascii="Consolas" w:hAnsi="Consolas" w:cs="Consolas"/>
-          <w:sz w:val="13"/>
-          <w:szCs w:val="13"/>
-          <w:lang w:val="en-US"/>
-        </w:rPr>
-        <w:t xml:space="preserve">OR </w:t>
-      </w:r>
-      <w:proofErr w:type="gramStart"/>
-      <w:r>
-        <w:rPr>
-          <w:rFonts w:ascii="Consolas" w:hAnsi="Consolas" w:cs="Consolas"/>
-          <w:sz w:val="13"/>
-          <w:szCs w:val="13"/>
-          <w:lang w:val="en-US"/>
-        </w:rPr>
-        <w:t>TITLE( retail</w:t>
-      </w:r>
-      <w:proofErr w:type="gramEnd"/>
-      <w:r>
-        <w:rPr>
-          <w:rFonts w:ascii="Consolas" w:hAnsi="Consolas" w:cs="Consolas"/>
-          <w:sz w:val="13"/>
-          <w:szCs w:val="13"/>
-          <w:lang w:val="en-US"/>
-        </w:rPr>
-        <w:t xml:space="preserve"> AND "big data</w:t>
-      </w:r>
-      <w:proofErr w:type="gramStart"/>
-      <w:r>
-        <w:rPr>
-          <w:rFonts w:ascii="Consolas" w:hAnsi="Consolas" w:cs="Consolas"/>
-          <w:sz w:val="13"/>
-          <w:szCs w:val="13"/>
-          <w:lang w:val="en-US"/>
-        </w:rPr>
-        <w:t>" )</w:t>
-      </w:r>
-      <w:proofErr w:type="gramEnd"/>
-    </w:p>
-    <w:p>
-      <w:pPr>
-        <w:keepNext/>
-        <w:keepLines/>
-        <w:pBdr>
-          <w:top w:val="single" w:sz="4" w:space="1" w:color="auto"/>
-          <w:left w:val="single" w:sz="4" w:space="4" w:color="auto"/>
-          <w:bottom w:val="single" w:sz="4" w:space="1" w:color="auto"/>
-          <w:right w:val="single" w:sz="4" w:space="4" w:color="auto"/>
-        </w:pBdr>
-        <w:rPr>
-          <w:rFonts w:ascii="Consolas" w:hAnsi="Consolas" w:cs="Consolas"/>
-          <w:sz w:val="13"/>
-          <w:szCs w:val="13"/>
-          <w:lang w:val="en-US"/>
-        </w:rPr>
-      </w:pPr>
-      <w:r>
-        <w:rPr>
-          <w:rFonts w:ascii="Consolas" w:hAnsi="Consolas" w:cs="Consolas"/>
-          <w:sz w:val="13"/>
-          <w:szCs w:val="13"/>
-          <w:lang w:val="en-US"/>
-        </w:rPr>
-        <w:t xml:space="preserve">OR </w:t>
-      </w:r>
-      <w:proofErr w:type="gramStart"/>
-      <w:r>
-        <w:rPr>
-          <w:rFonts w:ascii="Consolas" w:hAnsi="Consolas" w:cs="Consolas"/>
-          <w:sz w:val="13"/>
-          <w:szCs w:val="13"/>
-          <w:lang w:val="en-US"/>
-        </w:rPr>
-        <w:t>TITLE( retail</w:t>
-      </w:r>
-      <w:proofErr w:type="gramEnd"/>
-      <w:r>
-        <w:rPr>
-          <w:rFonts w:ascii="Consolas" w:hAnsi="Consolas" w:cs="Consolas"/>
-          <w:sz w:val="13"/>
-          <w:szCs w:val="13"/>
-          <w:lang w:val="en-US"/>
-        </w:rPr>
-        <w:t xml:space="preserve"> AND </w:t>
-      </w:r>
-      <w:proofErr w:type="gramStart"/>
-      <w:r>
-        <w:rPr>
-          <w:rFonts w:ascii="Consolas" w:hAnsi="Consolas" w:cs="Consolas"/>
-          <w:sz w:val="13"/>
-          <w:szCs w:val="13"/>
-          <w:lang w:val="en-US"/>
-        </w:rPr>
-        <w:t>insight )</w:t>
-      </w:r>
-      <w:proofErr w:type="gramEnd"/>
-    </w:p>
-    <w:p>
-      <w:pPr>
-        <w:keepNext/>
-        <w:keepLines/>
-        <w:pBdr>
-          <w:top w:val="single" w:sz="4" w:space="1" w:color="auto"/>
-          <w:left w:val="single" w:sz="4" w:space="4" w:color="auto"/>
-          <w:bottom w:val="single" w:sz="4" w:space="1" w:color="auto"/>
-          <w:right w:val="single" w:sz="4" w:space="4" w:color="auto"/>
-        </w:pBdr>
-        <w:rPr>
-          <w:rFonts w:ascii="Consolas" w:hAnsi="Consolas" w:cs="Consolas"/>
-          <w:sz w:val="13"/>
-          <w:szCs w:val="13"/>
-          <w:lang w:val="en-US"/>
-        </w:rPr>
-      </w:pPr>
-      <w:r>
-        <w:rPr>
-          <w:rFonts w:ascii="Consolas" w:hAnsi="Consolas" w:cs="Consolas"/>
-          <w:sz w:val="13"/>
-          <w:szCs w:val="13"/>
-          <w:lang w:val="en-US"/>
-        </w:rPr>
-        <w:t xml:space="preserve">OR </w:t>
-      </w:r>
-      <w:proofErr w:type="gramStart"/>
-      <w:r>
-        <w:rPr>
-          <w:rFonts w:ascii="Consolas" w:hAnsi="Consolas" w:cs="Consolas"/>
-          <w:sz w:val="13"/>
-          <w:szCs w:val="13"/>
-          <w:lang w:val="en-US"/>
-        </w:rPr>
-        <w:t>TITLE( retail</w:t>
-      </w:r>
-      <w:proofErr w:type="gramEnd"/>
-      <w:r>
-        <w:rPr>
-          <w:rFonts w:ascii="Consolas" w:hAnsi="Consolas" w:cs="Consolas"/>
-          <w:sz w:val="13"/>
-          <w:szCs w:val="13"/>
-          <w:lang w:val="en-US"/>
-        </w:rPr>
-        <w:t xml:space="preserve"> AND "predictive analytics</w:t>
-      </w:r>
-      <w:proofErr w:type="gramStart"/>
-      <w:r>
-        <w:rPr>
-          <w:rFonts w:ascii="Consolas" w:hAnsi="Consolas" w:cs="Consolas"/>
-          <w:sz w:val="13"/>
-          <w:szCs w:val="13"/>
-          <w:lang w:val="en-US"/>
-        </w:rPr>
-        <w:t>" )</w:t>
-      </w:r>
-      <w:proofErr w:type="gramEnd"/>
-    </w:p>
-    <w:p>
-      <w:pPr>
-        <w:keepNext/>
-        <w:keepLines/>
-        <w:pBdr>
-          <w:top w:val="single" w:sz="4" w:space="1" w:color="auto"/>
-          <w:left w:val="single" w:sz="4" w:space="4" w:color="auto"/>
-          <w:bottom w:val="single" w:sz="4" w:space="1" w:color="auto"/>
-          <w:right w:val="single" w:sz="4" w:space="4" w:color="auto"/>
-        </w:pBdr>
-        <w:rPr>
-          <w:rFonts w:ascii="Consolas" w:hAnsi="Consolas" w:cs="Consolas"/>
-          <w:sz w:val="13"/>
-          <w:szCs w:val="13"/>
-          <w:lang w:val="en-US"/>
-        </w:rPr>
-      </w:pPr>
-      <w:r>
-        <w:rPr>
-          <w:rFonts w:ascii="Consolas" w:hAnsi="Consolas" w:cs="Consolas"/>
-          <w:sz w:val="13"/>
-          <w:szCs w:val="13"/>
-          <w:lang w:val="en-US"/>
-        </w:rPr>
-        <w:t xml:space="preserve">OR </w:t>
-      </w:r>
-      <w:proofErr w:type="gramStart"/>
-      <w:r>
-        <w:rPr>
-          <w:rFonts w:ascii="Consolas" w:hAnsi="Consolas" w:cs="Consolas"/>
-          <w:sz w:val="13"/>
-          <w:szCs w:val="13"/>
-          <w:lang w:val="en-US"/>
-        </w:rPr>
-        <w:t>TITLE( retail</w:t>
-      </w:r>
-      <w:proofErr w:type="gramEnd"/>
-      <w:r>
-        <w:rPr>
-          <w:rFonts w:ascii="Consolas" w:hAnsi="Consolas" w:cs="Consolas"/>
-          <w:sz w:val="13"/>
-          <w:szCs w:val="13"/>
-          <w:lang w:val="en-US"/>
-        </w:rPr>
-        <w:t xml:space="preserve"> AND "consumer analytics</w:t>
-      </w:r>
-      <w:proofErr w:type="gramStart"/>
-      <w:r>
-        <w:rPr>
-          <w:rFonts w:ascii="Consolas" w:hAnsi="Consolas" w:cs="Consolas"/>
-          <w:sz w:val="13"/>
-          <w:szCs w:val="13"/>
-          <w:lang w:val="en-US"/>
-        </w:rPr>
-        <w:t>" )</w:t>
-      </w:r>
-      <w:proofErr w:type="gramEnd"/>
-    </w:p>
-    <w:p>
-      <w:pPr>
-        <w:keepNext/>
-        <w:keepLines/>
-        <w:pBdr>
-          <w:top w:val="single" w:sz="4" w:space="1" w:color="auto"/>
-          <w:left w:val="single" w:sz="4" w:space="4" w:color="auto"/>
-          <w:bottom w:val="single" w:sz="4" w:space="1" w:color="auto"/>
-          <w:right w:val="single" w:sz="4" w:space="4" w:color="auto"/>
-        </w:pBdr>
-        <w:rPr>
-          <w:rFonts w:ascii="Consolas" w:hAnsi="Consolas" w:cs="Consolas"/>
-          <w:sz w:val="13"/>
-          <w:szCs w:val="13"/>
-          <w:lang w:val="en-US"/>
-        </w:rPr>
-      </w:pPr>
-      <w:r>
-        <w:rPr>
-          <w:rFonts w:ascii="Consolas" w:hAnsi="Consolas" w:cs="Consolas"/>
-          <w:sz w:val="13"/>
-          <w:szCs w:val="13"/>
-          <w:lang w:val="en-US"/>
-        </w:rPr>
-        <w:t xml:space="preserve">OR </w:t>
-      </w:r>
-      <w:proofErr w:type="gramStart"/>
-      <w:r>
-        <w:rPr>
-          <w:rFonts w:ascii="Consolas" w:hAnsi="Consolas" w:cs="Consolas"/>
-          <w:sz w:val="13"/>
-          <w:szCs w:val="13"/>
-          <w:lang w:val="en-US"/>
-        </w:rPr>
-        <w:t>TITLE( retail</w:t>
-      </w:r>
-      <w:proofErr w:type="gramEnd"/>
-      <w:r>
-        <w:rPr>
-          <w:rFonts w:ascii="Consolas" w:hAnsi="Consolas" w:cs="Consolas"/>
-          <w:sz w:val="13"/>
-          <w:szCs w:val="13"/>
-          <w:lang w:val="en-US"/>
-        </w:rPr>
-        <w:t xml:space="preserve"> AND "artificial intelligence</w:t>
-      </w:r>
-      <w:proofErr w:type="gramStart"/>
-      <w:r>
-        <w:rPr>
-          <w:rFonts w:ascii="Consolas" w:hAnsi="Consolas" w:cs="Consolas"/>
-          <w:sz w:val="13"/>
-          <w:szCs w:val="13"/>
-          <w:lang w:val="en-US"/>
-        </w:rPr>
-        <w:t>" )</w:t>
-      </w:r>
-      <w:proofErr w:type="gramEnd"/>
-    </w:p>
-    <w:p>
-      <w:pPr>
-        <w:keepNext/>
-        <w:keepLines/>
-        <w:pBdr>
-          <w:top w:val="single" w:sz="4" w:space="1" w:color="auto"/>
-          <w:left w:val="single" w:sz="4" w:space="4" w:color="auto"/>
-          <w:bottom w:val="single" w:sz="4" w:space="1" w:color="auto"/>
-          <w:right w:val="single" w:sz="4" w:space="4" w:color="auto"/>
-        </w:pBdr>
-        <w:rPr>
-          <w:rFonts w:ascii="Consolas" w:hAnsi="Consolas" w:cs="Consolas"/>
-          <w:sz w:val="13"/>
-          <w:szCs w:val="13"/>
-          <w:lang w:val="en-US"/>
-        </w:rPr>
-      </w:pPr>
-      <w:r>
-        <w:rPr>
-          <w:rFonts w:ascii="Consolas" w:hAnsi="Consolas" w:cs="Consolas"/>
-          <w:sz w:val="13"/>
-          <w:szCs w:val="13"/>
-          <w:lang w:val="en-US"/>
-        </w:rPr>
-        <w:t xml:space="preserve">OR </w:t>
-      </w:r>
-      <w:proofErr w:type="gramStart"/>
-      <w:r>
-        <w:rPr>
-          <w:rFonts w:ascii="Consolas" w:hAnsi="Consolas" w:cs="Consolas"/>
-          <w:sz w:val="13"/>
-          <w:szCs w:val="13"/>
-          <w:lang w:val="en-US"/>
-        </w:rPr>
-        <w:t>TITLE( retail</w:t>
-      </w:r>
-      <w:proofErr w:type="gramEnd"/>
-      <w:r>
-        <w:rPr>
-          <w:rFonts w:ascii="Consolas" w:hAnsi="Consolas" w:cs="Consolas"/>
-          <w:sz w:val="13"/>
-          <w:szCs w:val="13"/>
-          <w:lang w:val="en-US"/>
-        </w:rPr>
-        <w:t xml:space="preserve"> AND "machine learning</w:t>
-      </w:r>
-      <w:proofErr w:type="gramStart"/>
-      <w:r>
-        <w:rPr>
-          <w:rFonts w:ascii="Consolas" w:hAnsi="Consolas" w:cs="Consolas"/>
-          <w:sz w:val="13"/>
-          <w:szCs w:val="13"/>
-          <w:lang w:val="en-US"/>
-        </w:rPr>
-        <w:t>" )</w:t>
-      </w:r>
-      <w:proofErr w:type="gramEnd"/>
-    </w:p>
-    <w:p>
-      <w:pPr>
-        <w:keepNext/>
-        <w:keepLines/>
-        <w:pBdr>
-          <w:top w:val="single" w:sz="4" w:space="1" w:color="auto"/>
-          <w:left w:val="single" w:sz="4" w:space="4" w:color="auto"/>
-          <w:bottom w:val="single" w:sz="4" w:space="1" w:color="auto"/>
-          <w:right w:val="single" w:sz="4" w:space="4" w:color="auto"/>
-        </w:pBdr>
-        <w:rPr>
-          <w:rFonts w:ascii="Consolas" w:hAnsi="Consolas" w:cs="Consolas"/>
-          <w:sz w:val="13"/>
-          <w:szCs w:val="13"/>
-          <w:lang w:val="en-US"/>
-        </w:rPr>
-      </w:pPr>
-      <w:r>
-        <w:rPr>
-          <w:rFonts w:ascii="Consolas" w:hAnsi="Consolas" w:cs="Consolas"/>
-          <w:sz w:val="13"/>
-          <w:szCs w:val="13"/>
-          <w:lang w:val="en-US"/>
-        </w:rPr>
-        <w:t xml:space="preserve">OR </w:t>
-      </w:r>
-      <w:proofErr w:type="gramStart"/>
-      <w:r>
-        <w:rPr>
-          <w:rFonts w:ascii="Consolas" w:hAnsi="Consolas" w:cs="Consolas"/>
-          <w:sz w:val="13"/>
-          <w:szCs w:val="13"/>
-          <w:lang w:val="en-US"/>
-        </w:rPr>
-        <w:t>TITLE( inventory</w:t>
-      </w:r>
-      <w:proofErr w:type="gramEnd"/>
-      <w:r>
-        <w:rPr>
-          <w:rFonts w:ascii="Consolas" w:hAnsi="Consolas" w:cs="Consolas"/>
-          <w:sz w:val="13"/>
-          <w:szCs w:val="13"/>
-          <w:lang w:val="en-US"/>
-        </w:rPr>
-        <w:t xml:space="preserve"> PRE/2 </w:t>
-      </w:r>
-      <w:proofErr w:type="gramStart"/>
-      <w:r>
-        <w:rPr>
-          <w:rFonts w:ascii="Consolas" w:hAnsi="Consolas" w:cs="Consolas"/>
-          <w:sz w:val="13"/>
-          <w:szCs w:val="13"/>
-          <w:lang w:val="en-US"/>
-        </w:rPr>
-        <w:t>analytics )</w:t>
-      </w:r>
-      <w:proofErr w:type="gramEnd"/>
-    </w:p>
-    <w:p>
-      <w:pPr>
-        <w:keepNext/>
-        <w:keepLines/>
-        <w:pBdr>
-          <w:top w:val="single" w:sz="4" w:space="1" w:color="auto"/>
-          <w:left w:val="single" w:sz="4" w:space="4" w:color="auto"/>
-          <w:bottom w:val="single" w:sz="4" w:space="1" w:color="auto"/>
-          <w:right w:val="single" w:sz="4" w:space="4" w:color="auto"/>
-        </w:pBdr>
-        <w:rPr>
-          <w:rFonts w:ascii="Consolas" w:hAnsi="Consolas" w:cs="Consolas"/>
-          <w:sz w:val="13"/>
-          <w:szCs w:val="13"/>
-          <w:lang w:val="en-US"/>
-        </w:rPr>
-      </w:pPr>
-      <w:r>
-        <w:rPr>
-          <w:rFonts w:ascii="Consolas" w:hAnsi="Consolas" w:cs="Consolas"/>
-          <w:sz w:val="13"/>
-          <w:szCs w:val="13"/>
-          <w:lang w:val="en-US"/>
-        </w:rPr>
-        <w:t xml:space="preserve">OR </w:t>
-      </w:r>
-      <w:proofErr w:type="gramStart"/>
-      <w:r>
-        <w:rPr>
-          <w:rFonts w:ascii="Consolas" w:hAnsi="Consolas" w:cs="Consolas"/>
-          <w:sz w:val="13"/>
-          <w:szCs w:val="13"/>
-          <w:lang w:val="en-US"/>
-        </w:rPr>
-        <w:t xml:space="preserve">AUTHKEY( </w:t>
-      </w:r>
-      <w:r>
-        <w:rPr>
-          <w:rFonts w:ascii="Consolas" w:hAnsi="Consolas" w:cs="Consolas"/>
-          <w:sz w:val="13"/>
-          <w:szCs w:val="13"/>
-          <w:lang w:val="en-US"/>
-        </w:rPr>
-        <w:t>"</w:t>
-      </w:r>
-      <w:proofErr w:type="gramEnd"/>
-      <w:r>
-        <w:rPr>
-          <w:rFonts w:ascii="Consolas" w:hAnsi="Consolas" w:cs="Consolas"/>
-          <w:sz w:val="13"/>
-          <w:szCs w:val="13"/>
-          <w:lang w:val="en-US"/>
-        </w:rPr>
-        <w:t>retail analytics</w:t>
-      </w:r>
-      <w:proofErr w:type="gramStart"/>
-      <w:r>
-        <w:rPr>
-          <w:rFonts w:ascii="Consolas" w:hAnsi="Consolas" w:cs="Consolas"/>
-          <w:sz w:val="13"/>
-          <w:szCs w:val="13"/>
-          <w:lang w:val="en-US"/>
-        </w:rPr>
-        <w:t>"</w:t>
-      </w:r>
-      <w:r>
-        <w:rPr>
-          <w:rFonts w:ascii="Consolas" w:hAnsi="Consolas" w:cs="Consolas"/>
-          <w:sz w:val="13"/>
-          <w:szCs w:val="13"/>
-          <w:lang w:val="en-US"/>
-        </w:rPr>
-        <w:t xml:space="preserve"> )</w:t>
-      </w:r>
-      <w:proofErr w:type="gramEnd"/>
-    </w:p>
-    <w:p>
-      <w:pPr>
-        <w:keepNext/>
-        <w:keepLines/>
-        <w:pBdr>
-          <w:top w:val="single" w:sz="4" w:space="1" w:color="auto"/>
-          <w:left w:val="single" w:sz="4" w:space="4" w:color="auto"/>
-          <w:bottom w:val="single" w:sz="4" w:space="1" w:color="auto"/>
-          <w:right w:val="single" w:sz="4" w:space="4" w:color="auto"/>
-        </w:pBdr>
-        <w:rPr>
-          <w:rFonts w:ascii="Consolas" w:hAnsi="Consolas" w:cs="Consolas"/>
-          <w:sz w:val="13"/>
-          <w:szCs w:val="13"/>
-          <w:lang w:val="en-US"/>
-        </w:rPr>
-      </w:pPr>
-      <w:r>
-        <w:rPr>
-          <w:rFonts w:ascii="Consolas" w:hAnsi="Consolas" w:cs="Consolas"/>
-          <w:sz w:val="13"/>
-          <w:szCs w:val="13"/>
-          <w:lang w:val="en-US"/>
-        </w:rPr>
-        <w:t xml:space="preserve">OR AUTHKEY </w:t>
-      </w:r>
-      <w:proofErr w:type="gramStart"/>
-      <w:r>
-        <w:rPr>
-          <w:rFonts w:ascii="Consolas" w:hAnsi="Consolas" w:cs="Consolas"/>
-          <w:sz w:val="13"/>
-          <w:szCs w:val="13"/>
-          <w:lang w:val="en-US"/>
-        </w:rPr>
-        <w:t>( retail</w:t>
-      </w:r>
-      <w:proofErr w:type="gramEnd"/>
-      <w:r>
-        <w:rPr>
-          <w:rFonts w:ascii="Consolas" w:hAnsi="Consolas" w:cs="Consolas"/>
-          <w:sz w:val="13"/>
-          <w:szCs w:val="13"/>
-          <w:lang w:val="en-US"/>
-        </w:rPr>
-        <w:t xml:space="preserve"> PRE/2 analytics)</w:t>
+          <w:spacing w:val="-5"/>
+          <w:sz w:val="20"/>
+          <w:szCs w:val="20"/>
+          <w:lang w:val="en-US"/>
+        </w:rPr>
+        <w:tab/>
+        <w:t xml:space="preserve">Analysis of the data.  </w:t>
       </w:r>
     </w:p>
     <w:p>
       <w:pPr>
-        <w:keepNext/>
-        <w:keepLines/>
-        <w:pBdr>
-          <w:top w:val="single" w:sz="4" w:space="1" w:color="auto"/>
-          <w:left w:val="single" w:sz="4" w:space="4" w:color="auto"/>
-          <w:bottom w:val="single" w:sz="4" w:space="1" w:color="auto"/>
-          <w:right w:val="single" w:sz="4" w:space="4" w:color="auto"/>
-        </w:pBdr>
-        <w:rPr>
-          <w:rFonts w:ascii="Consolas" w:hAnsi="Consolas" w:cs="Consolas"/>
-          <w:sz w:val="13"/>
-          <w:szCs w:val="13"/>
+        <w:ind w:firstLine="284"/>
+        <w:rPr>
+          <w:spacing w:val="-5"/>
+          <w:sz w:val="20"/>
+          <w:szCs w:val="20"/>
           <w:lang w:val="en-US"/>
         </w:rPr>
       </w:pPr>
       <w:r>
         <w:rPr>
-          <w:rFonts w:ascii="Consolas" w:hAnsi="Consolas" w:cs="Consolas"/>
-          <w:sz w:val="13"/>
-          <w:szCs w:val="13"/>
-          <w:lang w:val="en-US"/>
-        </w:rPr>
-        <w:t xml:space="preserve">OR AUTHKEY </w:t>
+          <w:spacing w:val="-5"/>
+          <w:sz w:val="20"/>
+          <w:szCs w:val="20"/>
+          <w:lang w:val="en-US"/>
+        </w:rPr>
+        <w:t>4.</w:t>
       </w:r>
-      <w:proofErr w:type="gramStart"/>
       <w:r>
         <w:rPr>
-          <w:rFonts w:ascii="Consolas" w:hAnsi="Consolas" w:cs="Consolas"/>
-          <w:sz w:val="13"/>
-          <w:szCs w:val="13"/>
-          <w:lang w:val="en-US"/>
-        </w:rPr>
-        <w:t>( retail</w:t>
+          <w:spacing w:val="-5"/>
+          <w:sz w:val="20"/>
+          <w:szCs w:val="20"/>
+          <w:lang w:val="en-US"/>
+        </w:rPr>
+        <w:tab/>
+        <w:t>Interpretation of the findings.</w:t>
       </w:r>
-      <w:proofErr w:type="gramEnd"/>
-      <w:r>
-        <w:rPr>
-          <w:rFonts w:ascii="Consolas" w:hAnsi="Consolas" w:cs="Consolas"/>
-          <w:sz w:val="13"/>
-          <w:szCs w:val="13"/>
-          <w:lang w:val="en-US"/>
-        </w:rPr>
-        <w:t xml:space="preserve"> AND "data science</w:t>
-      </w:r>
-      <w:proofErr w:type="gramStart"/>
-      <w:r>
-        <w:rPr>
-          <w:rFonts w:ascii="Consolas" w:hAnsi="Consolas" w:cs="Consolas"/>
-          <w:sz w:val="13"/>
-          <w:szCs w:val="13"/>
-          <w:lang w:val="en-US"/>
-        </w:rPr>
-        <w:t>" )</w:t>
-      </w:r>
-      <w:proofErr w:type="gramEnd"/>
     </w:p>
     <w:p>
       <w:pPr>
-        <w:keepNext/>
-        <w:keepLines/>
-        <w:pBdr>
-          <w:top w:val="single" w:sz="4" w:space="1" w:color="auto"/>
-          <w:left w:val="single" w:sz="4" w:space="4" w:color="auto"/>
-          <w:bottom w:val="single" w:sz="4" w:space="1" w:color="auto"/>
-          <w:right w:val="single" w:sz="4" w:space="4" w:color="auto"/>
-        </w:pBdr>
-        <w:rPr>
-          <w:rFonts w:ascii="Consolas" w:hAnsi="Consolas" w:cs="Consolas"/>
-          <w:sz w:val="13"/>
-          <w:szCs w:val="13"/>
-          <w:lang w:val="en-US"/>
-        </w:rPr>
-      </w:pPr>
-      <w:r>
-        <w:rPr>
-          <w:rFonts w:ascii="Consolas" w:hAnsi="Consolas" w:cs="Consolas"/>
-          <w:sz w:val="13"/>
-          <w:szCs w:val="13"/>
-          <w:lang w:val="en-US"/>
-        </w:rPr>
-        <w:t xml:space="preserve">OR AUTHKEY </w:t>
-      </w:r>
-      <w:proofErr w:type="gramStart"/>
-      <w:r>
-        <w:rPr>
-          <w:rFonts w:ascii="Consolas" w:hAnsi="Consolas" w:cs="Consolas"/>
-          <w:sz w:val="13"/>
-          <w:szCs w:val="13"/>
-          <w:lang w:val="en-US"/>
-        </w:rPr>
-        <w:t>( retail</w:t>
-      </w:r>
-      <w:proofErr w:type="gramEnd"/>
-      <w:r>
-        <w:rPr>
-          <w:rFonts w:ascii="Consolas" w:hAnsi="Consolas" w:cs="Consolas"/>
-          <w:sz w:val="13"/>
-          <w:szCs w:val="13"/>
-          <w:lang w:val="en-US"/>
-        </w:rPr>
-        <w:t xml:space="preserve"> AND </w:t>
-      </w:r>
-      <w:proofErr w:type="gramStart"/>
-      <w:r>
-        <w:rPr>
-          <w:rFonts w:ascii="Consolas" w:hAnsi="Consolas" w:cs="Consolas"/>
-          <w:sz w:val="13"/>
-          <w:szCs w:val="13"/>
-          <w:lang w:val="en-US"/>
-        </w:rPr>
-        <w:t>insight )</w:t>
-      </w:r>
-      <w:proofErr w:type="gramEnd"/>
+        <w:ind w:firstLine="284"/>
+        <w:rPr>
+          <w:spacing w:val="-5"/>
+          <w:sz w:val="20"/>
+          <w:szCs w:val="20"/>
+          <w:lang w:val="en-US"/>
+        </w:rPr>
+      </w:pPr>
     </w:p>
     <w:p>
       <w:pPr>
-        <w:keepNext/>
-        <w:keepLines/>
-        <w:pBdr>
-          <w:top w:val="single" w:sz="4" w:space="1" w:color="auto"/>
-          <w:left w:val="single" w:sz="4" w:space="4" w:color="auto"/>
-          <w:bottom w:val="single" w:sz="4" w:space="1" w:color="auto"/>
-          <w:right w:val="single" w:sz="4" w:space="4" w:color="auto"/>
-        </w:pBdr>
-        <w:rPr>
-          <w:rFonts w:ascii="Consolas" w:hAnsi="Consolas" w:cs="Consolas"/>
-          <w:sz w:val="13"/>
-          <w:szCs w:val="13"/>
-          <w:lang w:val="en-US"/>
-        </w:rPr>
-      </w:pPr>
-      <w:r>
-        <w:rPr>
-          <w:rFonts w:ascii="Consolas" w:hAnsi="Consolas" w:cs="Consolas"/>
-          <w:sz w:val="13"/>
-          <w:szCs w:val="13"/>
-          <w:lang w:val="en-US"/>
-        </w:rPr>
-        <w:t xml:space="preserve">OR AUTHKEY </w:t>
-      </w:r>
-      <w:proofErr w:type="gramStart"/>
-      <w:r>
-        <w:rPr>
-          <w:rFonts w:ascii="Consolas" w:hAnsi="Consolas" w:cs="Consolas"/>
-          <w:sz w:val="13"/>
-          <w:szCs w:val="13"/>
-          <w:lang w:val="en-US"/>
-        </w:rPr>
-        <w:t>( retail</w:t>
-      </w:r>
-      <w:proofErr w:type="gramEnd"/>
-      <w:r>
-        <w:rPr>
-          <w:rFonts w:ascii="Consolas" w:hAnsi="Consolas" w:cs="Consolas"/>
-          <w:sz w:val="13"/>
-          <w:szCs w:val="13"/>
-          <w:lang w:val="en-US"/>
-        </w:rPr>
-        <w:t xml:space="preserve"> AND "big data</w:t>
-      </w:r>
-      <w:proofErr w:type="gramStart"/>
-      <w:r>
-        <w:rPr>
-          <w:rFonts w:ascii="Consolas" w:hAnsi="Consolas" w:cs="Consolas"/>
-          <w:sz w:val="13"/>
-          <w:szCs w:val="13"/>
-          <w:lang w:val="en-US"/>
-        </w:rPr>
-        <w:t>" )</w:t>
-      </w:r>
-      <w:proofErr w:type="gramEnd"/>
+        <w:ind w:firstLine="284"/>
+        <w:rPr>
+          <w:spacing w:val="-5"/>
+          <w:sz w:val="20"/>
+          <w:szCs w:val="20"/>
+          <w:lang w:val="en-US"/>
+        </w:rPr>
+      </w:pPr>
     </w:p>
     <w:p>
       <w:pPr>
-        <w:keepNext/>
-        <w:keepLines/>
-        <w:pBdr>
-          <w:top w:val="single" w:sz="4" w:space="1" w:color="auto"/>
-          <w:left w:val="single" w:sz="4" w:space="4" w:color="auto"/>
-          <w:bottom w:val="single" w:sz="4" w:space="1" w:color="auto"/>
-          <w:right w:val="single" w:sz="4" w:space="4" w:color="auto"/>
-        </w:pBdr>
-        <w:rPr>
-          <w:rFonts w:ascii="Consolas" w:hAnsi="Consolas" w:cs="Consolas"/>
-          <w:sz w:val="13"/>
-          <w:szCs w:val="13"/>
-          <w:lang w:val="en-US"/>
-        </w:rPr>
-      </w:pPr>
-      <w:r>
-        <w:rPr>
-          <w:rFonts w:ascii="Consolas" w:hAnsi="Consolas" w:cs="Consolas"/>
-          <w:sz w:val="13"/>
-          <w:szCs w:val="13"/>
-          <w:lang w:val="en-US"/>
-        </w:rPr>
-        <w:t xml:space="preserve">OR AUTHKEY </w:t>
-      </w:r>
-      <w:proofErr w:type="gramStart"/>
-      <w:r>
-        <w:rPr>
-          <w:rFonts w:ascii="Consolas" w:hAnsi="Consolas" w:cs="Consolas"/>
-          <w:sz w:val="13"/>
-          <w:szCs w:val="13"/>
-          <w:lang w:val="en-US"/>
-        </w:rPr>
-        <w:t>( retail</w:t>
-      </w:r>
-      <w:proofErr w:type="gramEnd"/>
-      <w:r>
-        <w:rPr>
-          <w:rFonts w:ascii="Consolas" w:hAnsi="Consolas" w:cs="Consolas"/>
-          <w:sz w:val="13"/>
-          <w:szCs w:val="13"/>
-          <w:lang w:val="en-US"/>
-        </w:rPr>
-        <w:t xml:space="preserve"> AND </w:t>
-      </w:r>
-      <w:proofErr w:type="gramStart"/>
-      <w:r>
-        <w:rPr>
-          <w:rFonts w:ascii="Consolas" w:hAnsi="Consolas" w:cs="Consolas"/>
-          <w:sz w:val="13"/>
-          <w:szCs w:val="13"/>
-          <w:lang w:val="en-US"/>
-        </w:rPr>
-        <w:t>insight )</w:t>
-      </w:r>
-      <w:proofErr w:type="gramEnd"/>
+        <w:ind w:firstLine="284"/>
+        <w:rPr>
+          <w:spacing w:val="-5"/>
+          <w:sz w:val="20"/>
+          <w:szCs w:val="20"/>
+          <w:lang w:val="en-US"/>
+        </w:rPr>
+      </w:pPr>
     </w:p>
     <w:p>
       <w:pPr>
-        <w:keepNext/>
-        <w:keepLines/>
-        <w:pBdr>
-          <w:top w:val="single" w:sz="4" w:space="1" w:color="auto"/>
-          <w:left w:val="single" w:sz="4" w:space="4" w:color="auto"/>
-          <w:bottom w:val="single" w:sz="4" w:space="1" w:color="auto"/>
-          <w:right w:val="single" w:sz="4" w:space="4" w:color="auto"/>
-        </w:pBdr>
-        <w:rPr>
-          <w:rFonts w:ascii="Consolas" w:hAnsi="Consolas" w:cs="Consolas"/>
-          <w:sz w:val="13"/>
-          <w:szCs w:val="13"/>
-          <w:lang w:val="en-US"/>
-        </w:rPr>
+        <w:pStyle w:val="Ttulo2"/>
       </w:pPr>
       <w:r>
-        <w:rPr>
-          <w:rFonts w:ascii="Consolas" w:hAnsi="Consolas" w:cs="Consolas"/>
-          <w:sz w:val="13"/>
-          <w:szCs w:val="13"/>
-          <w:lang w:val="en-US"/>
-        </w:rPr>
-        <w:t xml:space="preserve">OR AUTHKEY </w:t>
+        <w:t>Design</w:t>
       </w:r>
-      <w:proofErr w:type="gramStart"/>
       <w:r>
-        <w:rPr>
-          <w:rFonts w:ascii="Consolas" w:hAnsi="Consolas" w:cs="Consolas"/>
-          <w:sz w:val="13"/>
-          <w:szCs w:val="13"/>
-          <w:lang w:val="en-US"/>
-        </w:rPr>
-        <w:t>( retail</w:t>
+        <w:t xml:space="preserve"> of the Study</w:t>
       </w:r>
-      <w:proofErr w:type="gramEnd"/>
-      <w:r>
-        <w:rPr>
-          <w:rFonts w:ascii="Consolas" w:hAnsi="Consolas" w:cs="Consolas"/>
-          <w:sz w:val="13"/>
-          <w:szCs w:val="13"/>
-          <w:lang w:val="en-US"/>
-        </w:rPr>
-        <w:t xml:space="preserve"> AND "predictive analytics</w:t>
-      </w:r>
-      <w:proofErr w:type="gramStart"/>
-      <w:r>
-        <w:rPr>
-          <w:rFonts w:ascii="Consolas" w:hAnsi="Consolas" w:cs="Consolas"/>
-          <w:sz w:val="13"/>
-          <w:szCs w:val="13"/>
-          <w:lang w:val="en-US"/>
-        </w:rPr>
-        <w:t>" )</w:t>
-      </w:r>
-      <w:proofErr w:type="gramEnd"/>
     </w:p>
     <w:p>
       <w:pPr>
-        <w:keepNext/>
-        <w:keepLines/>
-        <w:pBdr>
-          <w:top w:val="single" w:sz="4" w:space="1" w:color="auto"/>
-          <w:left w:val="single" w:sz="4" w:space="4" w:color="auto"/>
-          <w:bottom w:val="single" w:sz="4" w:space="1" w:color="auto"/>
-          <w:right w:val="single" w:sz="4" w:space="4" w:color="auto"/>
-        </w:pBdr>
-        <w:rPr>
-          <w:rFonts w:ascii="Consolas" w:hAnsi="Consolas" w:cs="Consolas"/>
-          <w:sz w:val="13"/>
-          <w:szCs w:val="13"/>
+        <w:ind w:firstLine="284"/>
+        <w:rPr>
+          <w:spacing w:val="-5"/>
+          <w:sz w:val="20"/>
+          <w:szCs w:val="20"/>
           <w:lang w:val="en-US"/>
         </w:rPr>
       </w:pPr>
       <w:r>
         <w:rPr>
-          <w:rFonts w:ascii="Consolas" w:hAnsi="Consolas" w:cs="Consolas"/>
-          <w:sz w:val="13"/>
-          <w:szCs w:val="13"/>
-          <w:lang w:val="en-US"/>
-        </w:rPr>
-        <w:t xml:space="preserve">OR AUTHKEY </w:t>
+          <w:spacing w:val="-5"/>
+          <w:sz w:val="20"/>
+          <w:szCs w:val="20"/>
+          <w:lang w:val="en-US"/>
+        </w:rPr>
+        <w:t xml:space="preserve">The study's parameters are </w:t>
       </w:r>
-      <w:proofErr w:type="gramStart"/>
       <w:r>
         <w:rPr>
-          <w:rFonts w:ascii="Consolas" w:hAnsi="Consolas" w:cs="Consolas"/>
-          <w:sz w:val="13"/>
-          <w:szCs w:val="13"/>
-          <w:lang w:val="en-US"/>
-        </w:rPr>
-        <w:t>( retail</w:t>
+          <w:spacing w:val="-5"/>
+          <w:sz w:val="20"/>
+          <w:szCs w:val="20"/>
+          <w:lang w:val="en-US"/>
+        </w:rPr>
+        <w:t>presented below</w:t>
       </w:r>
-      <w:proofErr w:type="gramEnd"/>
       <w:r>
         <w:rPr>
-          <w:rFonts w:ascii="Consolas" w:hAnsi="Consolas" w:cs="Consolas"/>
-          <w:sz w:val="13"/>
-          <w:szCs w:val="13"/>
-          <w:lang w:val="en-US"/>
-        </w:rPr>
-        <w:t xml:space="preserve"> AND "consumer analytics</w:t>
+          <w:spacing w:val="-5"/>
+          <w:sz w:val="20"/>
+          <w:szCs w:val="20"/>
+          <w:lang w:val="en-US"/>
+        </w:rPr>
+        <w:t xml:space="preserve">, </w:t>
       </w:r>
-      <w:proofErr w:type="gramStart"/>
       <w:r>
         <w:rPr>
-          <w:rFonts w:ascii="Consolas" w:hAnsi="Consolas" w:cs="Consolas"/>
-          <w:sz w:val="13"/>
-          <w:szCs w:val="13"/>
-          <w:lang w:val="en-US"/>
-        </w:rPr>
-        <w:t>" )</w:t>
+          <w:spacing w:val="-5"/>
+          <w:sz w:val="20"/>
+          <w:szCs w:val="20"/>
+          <w:lang w:val="en-US"/>
+        </w:rPr>
+        <w:t>following</w:t>
       </w:r>
-      <w:proofErr w:type="gramEnd"/>
+      <w:r>
+        <w:rPr>
+          <w:spacing w:val="-5"/>
+          <w:sz w:val="20"/>
+          <w:szCs w:val="20"/>
+          <w:lang w:val="en-US"/>
+        </w:rPr>
+        <w:t xml:space="preserve"> the literature review criteria established by </w:t>
+      </w:r>
+      <w:r>
+        <w:rPr>
+          <w:spacing w:val="-5"/>
+          <w:sz w:val="20"/>
+          <w:szCs w:val="20"/>
+          <w:highlight w:val="yellow"/>
+          <w:lang w:val="en-US"/>
+        </w:rPr>
+        <w:t>Kitchenham (2004)</w:t>
+      </w:r>
+      <w:r>
+        <w:rPr>
+          <w:spacing w:val="-5"/>
+          <w:sz w:val="20"/>
+          <w:szCs w:val="20"/>
+          <w:lang w:val="en-US"/>
+        </w:rPr>
+        <w:t>. Scopus was used as the bibliographic database to retrieve information on engineering journals indexed in SciELO, aligning with the study's objective of analyzing SciELO-indexed engineering journals. The search strategy consisted of listing the ISSNs of the relevant journals from SciELO and using them to perform targeted searches within Scopus.</w:t>
+      </w:r>
+      <w:r>
+        <w:rPr>
+          <w:spacing w:val="-5"/>
+          <w:sz w:val="20"/>
+          <w:szCs w:val="20"/>
+          <w:lang w:val="en-US"/>
+        </w:rPr>
+        <w:t xml:space="preserve"> The study parameters are:</w:t>
+      </w:r>
     </w:p>
     <w:p>
       <w:pPr>
-        <w:keepNext/>
-        <w:keepLines/>
-        <w:pBdr>
-          <w:top w:val="single" w:sz="4" w:space="1" w:color="auto"/>
-          <w:left w:val="single" w:sz="4" w:space="4" w:color="auto"/>
-          <w:bottom w:val="single" w:sz="4" w:space="1" w:color="auto"/>
-          <w:right w:val="single" w:sz="4" w:space="4" w:color="auto"/>
-        </w:pBdr>
-        <w:rPr>
-          <w:rFonts w:ascii="Consolas" w:hAnsi="Consolas" w:cs="Consolas"/>
-          <w:sz w:val="13"/>
-          <w:szCs w:val="13"/>
+        <w:pStyle w:val="Prrafodelista"/>
+        <w:numPr>
+          <w:ilvl w:val="0"/>
+          <w:numId w:val="48"/>
+        </w:numPr>
+        <w:rPr>
+          <w:color w:val="auto"/>
+          <w:spacing w:val="-5"/>
+          <w:sz w:val="20"/>
+          <w:szCs w:val="20"/>
           <w:lang w:val="en-US"/>
         </w:rPr>
       </w:pPr>
       <w:r>
         <w:rPr>
-          <w:rFonts w:ascii="Consolas" w:hAnsi="Consolas" w:cs="Consolas"/>
-          <w:sz w:val="13"/>
-          <w:szCs w:val="13"/>
-          <w:lang w:val="en-US"/>
-        </w:rPr>
-        <w:t xml:space="preserve">OR AUTHKEY </w:t>
-      </w:r>
-      <w:proofErr w:type="gramStart"/>
-      <w:r>
-        <w:rPr>
-          <w:rFonts w:ascii="Consolas" w:hAnsi="Consolas" w:cs="Consolas"/>
-          <w:sz w:val="13"/>
-          <w:szCs w:val="13"/>
-          <w:lang w:val="en-US"/>
-        </w:rPr>
-        <w:t>( retail</w:t>
-      </w:r>
-      <w:proofErr w:type="gramEnd"/>
-      <w:r>
-        <w:rPr>
-          <w:rFonts w:ascii="Consolas" w:hAnsi="Consolas" w:cs="Consolas"/>
-          <w:sz w:val="13"/>
-          <w:szCs w:val="13"/>
-          <w:lang w:val="en-US"/>
-        </w:rPr>
-        <w:t xml:space="preserve"> AND "artificial intelligence</w:t>
-      </w:r>
-      <w:proofErr w:type="gramStart"/>
-      <w:r>
-        <w:rPr>
-          <w:rFonts w:ascii="Consolas" w:hAnsi="Consolas" w:cs="Consolas"/>
-          <w:sz w:val="13"/>
-          <w:szCs w:val="13"/>
-          <w:lang w:val="en-US"/>
-        </w:rPr>
-        <w:t>" )</w:t>
-      </w:r>
-      <w:proofErr w:type="gramEnd"/>
-    </w:p>
-    <w:p>
-      <w:pPr>
-        <w:keepNext/>
-        <w:keepLines/>
-        <w:pBdr>
-          <w:top w:val="single" w:sz="4" w:space="1" w:color="auto"/>
-          <w:left w:val="single" w:sz="4" w:space="4" w:color="auto"/>
-          <w:bottom w:val="single" w:sz="4" w:space="1" w:color="auto"/>
-          <w:right w:val="single" w:sz="4" w:space="4" w:color="auto"/>
-        </w:pBdr>
-        <w:rPr>
-          <w:rFonts w:ascii="Consolas" w:hAnsi="Consolas" w:cs="Consolas"/>
-          <w:sz w:val="13"/>
-          <w:szCs w:val="13"/>
-          <w:lang w:val="en-US"/>
-        </w:rPr>
-      </w:pPr>
-      <w:r>
-        <w:rPr>
-          <w:rFonts w:ascii="Consolas" w:hAnsi="Consolas" w:cs="Consolas"/>
-          <w:sz w:val="13"/>
-          <w:szCs w:val="13"/>
-          <w:lang w:val="en-US"/>
-        </w:rPr>
-        <w:t xml:space="preserve">OR AUTHKEY </w:t>
-      </w:r>
-      <w:proofErr w:type="gramStart"/>
-      <w:r>
-        <w:rPr>
-          <w:rFonts w:ascii="Consolas" w:hAnsi="Consolas" w:cs="Consolas"/>
-          <w:sz w:val="13"/>
-          <w:szCs w:val="13"/>
-          <w:lang w:val="en-US"/>
-        </w:rPr>
-        <w:t>( retail</w:t>
-      </w:r>
-      <w:proofErr w:type="gramEnd"/>
-      <w:r>
-        <w:rPr>
-          <w:rFonts w:ascii="Consolas" w:hAnsi="Consolas" w:cs="Consolas"/>
-          <w:sz w:val="13"/>
-          <w:szCs w:val="13"/>
-          <w:lang w:val="en-US"/>
-        </w:rPr>
-        <w:t xml:space="preserve"> AND "machine learning</w:t>
-      </w:r>
-      <w:proofErr w:type="gramStart"/>
-      <w:r>
-        <w:rPr>
-          <w:rFonts w:ascii="Consolas" w:hAnsi="Consolas" w:cs="Consolas"/>
-          <w:sz w:val="13"/>
-          <w:szCs w:val="13"/>
-          <w:lang w:val="en-US"/>
-        </w:rPr>
-        <w:t>" )</w:t>
-      </w:r>
-      <w:proofErr w:type="gramEnd"/>
-    </w:p>
-    <w:p>
-      <w:pPr>
-        <w:keepNext/>
-        <w:keepLines/>
-        <w:pBdr>
-          <w:top w:val="single" w:sz="4" w:space="1" w:color="auto"/>
-          <w:left w:val="single" w:sz="4" w:space="4" w:color="auto"/>
-          <w:bottom w:val="single" w:sz="4" w:space="1" w:color="auto"/>
-          <w:right w:val="single" w:sz="4" w:space="4" w:color="auto"/>
-        </w:pBdr>
-        <w:rPr>
-          <w:rFonts w:ascii="Consolas" w:hAnsi="Consolas" w:cs="Consolas"/>
-          <w:sz w:val="13"/>
-          <w:szCs w:val="13"/>
-          <w:lang w:val="en-US"/>
-        </w:rPr>
-      </w:pPr>
-      <w:r>
-        <w:rPr>
-          <w:rFonts w:ascii="Consolas" w:hAnsi="Consolas" w:cs="Consolas"/>
-          <w:sz w:val="13"/>
-          <w:szCs w:val="13"/>
-          <w:lang w:val="en-US"/>
-        </w:rPr>
-        <w:t xml:space="preserve">OR AUTHKEY </w:t>
-      </w:r>
-      <w:proofErr w:type="gramStart"/>
-      <w:r>
-        <w:rPr>
-          <w:rFonts w:ascii="Consolas" w:hAnsi="Consolas" w:cs="Consolas"/>
-          <w:sz w:val="13"/>
-          <w:szCs w:val="13"/>
-          <w:lang w:val="en-US"/>
-        </w:rPr>
-        <w:t>( inventory</w:t>
-      </w:r>
-      <w:proofErr w:type="gramEnd"/>
-      <w:r>
-        <w:rPr>
-          <w:rFonts w:ascii="Consolas" w:hAnsi="Consolas" w:cs="Consolas"/>
-          <w:sz w:val="13"/>
-          <w:szCs w:val="13"/>
-          <w:lang w:val="en-US"/>
-        </w:rPr>
-        <w:t xml:space="preserve"> PRE/2 </w:t>
-      </w:r>
-      <w:proofErr w:type="gramStart"/>
-      <w:r>
-        <w:rPr>
-          <w:rFonts w:ascii="Consolas" w:hAnsi="Consolas" w:cs="Consolas"/>
-          <w:sz w:val="13"/>
-          <w:szCs w:val="13"/>
-          <w:lang w:val="en-US"/>
-        </w:rPr>
-        <w:t>analytics )</w:t>
-      </w:r>
-      <w:proofErr w:type="gramEnd"/>
-    </w:p>
-    <w:p>
-      <w:pPr>
-        <w:keepNext/>
-        <w:keepLines/>
-        <w:rPr>
-          <w:sz w:val="16"/>
-          <w:szCs w:val="16"/>
-          <w:lang w:val="en-US"/>
-        </w:rPr>
-      </w:pPr>
-      <w:r>
-        <w:rPr>
-          <w:sz w:val="16"/>
-          <w:szCs w:val="16"/>
-          <w:lang w:val="en-US"/>
-        </w:rPr>
-        <w:t xml:space="preserve">Figure </w:t>
+          <w:color w:val="auto"/>
+          <w:spacing w:val="-5"/>
+          <w:sz w:val="20"/>
+          <w:szCs w:val="20"/>
+          <w:lang w:val="en-US"/>
+        </w:rPr>
+        <w:t>Database: Scopus</w:t>
       </w:r>
       <w:r>
         <w:rPr>
-          <w:sz w:val="16"/>
-          <w:szCs w:val="16"/>
-          <w:lang w:val="en-US"/>
-        </w:rPr>
-        <w:t>1</w:t>
+          <w:color w:val="auto"/>
+          <w:spacing w:val="-5"/>
+          <w:sz w:val="20"/>
+          <w:szCs w:val="20"/>
+          <w:lang w:val="en-US"/>
+        </w:rPr>
+        <w:t>.</w:t>
       </w:r>
       <w:r>
         <w:rPr>
-          <w:sz w:val="16"/>
-          <w:szCs w:val="16"/>
-          <w:lang w:val="en-US"/>
-        </w:rPr>
-        <w:t xml:space="preserve">. </w:t>
-      </w:r>
-      <w:r>
-        <w:rPr>
-          <w:sz w:val="16"/>
-          <w:szCs w:val="16"/>
-          <w:lang w:val="en-US"/>
-        </w:rPr>
-        <w:t>Search String</w:t>
-      </w:r>
-      <w:r>
-        <w:rPr>
-          <w:sz w:val="16"/>
-          <w:szCs w:val="16"/>
+          <w:color w:val="auto"/>
+          <w:spacing w:val="-5"/>
+          <w:sz w:val="20"/>
+          <w:szCs w:val="20"/>
           <w:lang w:val="en-US"/>
         </w:rPr>
         <w:t xml:space="preserve"> </w:t>
@@ -2063,6 +1055,486 @@
     </w:p>
     <w:p>
       <w:pPr>
+        <w:pStyle w:val="Prrafodelista"/>
+        <w:numPr>
+          <w:ilvl w:val="0"/>
+          <w:numId w:val="48"/>
+        </w:numPr>
+        <w:rPr>
+          <w:color w:val="auto"/>
+          <w:spacing w:val="-5"/>
+          <w:sz w:val="20"/>
+          <w:szCs w:val="20"/>
+          <w:lang w:val="en-US"/>
+        </w:rPr>
+      </w:pPr>
+      <w:r>
+        <w:rPr>
+          <w:color w:val="auto"/>
+          <w:spacing w:val="-5"/>
+          <w:sz w:val="20"/>
+          <w:szCs w:val="20"/>
+          <w:lang w:val="en-US"/>
+        </w:rPr>
+        <w:t>Years of analysis: From Jan 2015 to Dec 2024.</w:t>
+      </w:r>
+    </w:p>
+    <w:p>
+      <w:pPr>
+        <w:pStyle w:val="Prrafodelista"/>
+        <w:numPr>
+          <w:ilvl w:val="0"/>
+          <w:numId w:val="48"/>
+        </w:numPr>
+        <w:rPr>
+          <w:color w:val="auto"/>
+          <w:spacing w:val="-5"/>
+          <w:sz w:val="20"/>
+          <w:szCs w:val="20"/>
+          <w:lang w:val="en-US"/>
+        </w:rPr>
+      </w:pPr>
+      <w:r>
+        <w:rPr>
+          <w:color w:val="auto"/>
+          <w:spacing w:val="-5"/>
+          <w:sz w:val="20"/>
+          <w:szCs w:val="20"/>
+          <w:lang w:val="en-US"/>
+        </w:rPr>
+        <w:t>Data retrieval: Feb 3, 2025.</w:t>
+      </w:r>
+    </w:p>
+    <w:p>
+      <w:pPr>
+        <w:pStyle w:val="Prrafodelista"/>
+        <w:numPr>
+          <w:ilvl w:val="0"/>
+          <w:numId w:val="48"/>
+        </w:numPr>
+        <w:rPr>
+          <w:color w:val="auto"/>
+          <w:spacing w:val="-5"/>
+          <w:sz w:val="20"/>
+          <w:szCs w:val="20"/>
+          <w:lang w:val="en-US"/>
+        </w:rPr>
+      </w:pPr>
+      <w:r>
+        <w:rPr>
+          <w:color w:val="auto"/>
+          <w:spacing w:val="-5"/>
+          <w:sz w:val="20"/>
+          <w:szCs w:val="20"/>
+          <w:lang w:val="en-US"/>
+        </w:rPr>
+        <w:t xml:space="preserve">Search string: The operator </w:t>
+      </w:r>
+      <w:proofErr w:type="gramStart"/>
+      <w:r>
+        <w:rPr>
+          <w:color w:val="auto"/>
+          <w:spacing w:val="-5"/>
+          <w:sz w:val="20"/>
+          <w:szCs w:val="20"/>
+          <w:lang w:val="en-US"/>
+        </w:rPr>
+        <w:t>ISSN(</w:t>
+      </w:r>
+      <w:proofErr w:type="gramEnd"/>
+      <w:r>
+        <w:rPr>
+          <w:color w:val="auto"/>
+          <w:spacing w:val="-5"/>
+          <w:sz w:val="20"/>
+          <w:szCs w:val="20"/>
+          <w:lang w:val="en-US"/>
+        </w:rPr>
+        <w:t>) was used to retrieve the information of each engineering journal indexed in SciELO from Scopus.</w:t>
+      </w:r>
+    </w:p>
+    <w:p>
+      <w:pPr>
+        <w:pStyle w:val="Prrafodelista"/>
+        <w:numPr>
+          <w:ilvl w:val="0"/>
+          <w:numId w:val="48"/>
+        </w:numPr>
+        <w:rPr>
+          <w:color w:val="auto"/>
+          <w:spacing w:val="-5"/>
+          <w:sz w:val="20"/>
+          <w:szCs w:val="20"/>
+          <w:lang w:val="en-US"/>
+        </w:rPr>
+      </w:pPr>
+      <w:r>
+        <w:rPr>
+          <w:color w:val="auto"/>
+          <w:spacing w:val="-5"/>
+          <w:sz w:val="20"/>
+          <w:szCs w:val="20"/>
+          <w:lang w:val="en-US"/>
+        </w:rPr>
+        <w:t>Inclusion criteria: None.</w:t>
+      </w:r>
+    </w:p>
+    <w:p>
+      <w:pPr>
+        <w:pStyle w:val="Prrafodelista"/>
+        <w:numPr>
+          <w:ilvl w:val="0"/>
+          <w:numId w:val="48"/>
+        </w:numPr>
+        <w:rPr>
+          <w:color w:val="auto"/>
+          <w:spacing w:val="-5"/>
+          <w:sz w:val="20"/>
+          <w:szCs w:val="20"/>
+          <w:lang w:val="en-US"/>
+        </w:rPr>
+      </w:pPr>
+      <w:r>
+        <w:rPr>
+          <w:color w:val="auto"/>
+          <w:spacing w:val="-5"/>
+          <w:sz w:val="20"/>
+          <w:szCs w:val="20"/>
+          <w:lang w:val="en-US"/>
+        </w:rPr>
+        <w:t xml:space="preserve">Exclusion criteria: </w:t>
+      </w:r>
+      <w:r>
+        <w:rPr>
+          <w:color w:val="auto"/>
+          <w:spacing w:val="-5"/>
+          <w:sz w:val="20"/>
+          <w:szCs w:val="20"/>
+          <w:lang w:val="en-US"/>
+        </w:rPr>
+        <w:t>Documents whose abstracts are not written in English.</w:t>
+      </w:r>
+    </w:p>
+    <w:p>
+      <w:pPr>
+        <w:ind w:firstLine="284"/>
+        <w:rPr>
+          <w:spacing w:val="-5"/>
+          <w:sz w:val="20"/>
+          <w:szCs w:val="20"/>
+          <w:lang w:val="en-US"/>
+        </w:rPr>
+      </w:pPr>
+      <w:r>
+        <w:rPr>
+          <w:spacing w:val="-5"/>
+          <w:sz w:val="20"/>
+          <w:szCs w:val="20"/>
+          <w:lang w:val="en-US"/>
+        </w:rPr>
+        <w:t xml:space="preserve">The exclusion criterion was established based on two </w:t>
+      </w:r>
+      <w:r>
+        <w:rPr>
+          <w:spacing w:val="-5"/>
+          <w:sz w:val="20"/>
+          <w:szCs w:val="20"/>
+          <w:lang w:val="en-US"/>
+        </w:rPr>
+        <w:t>primary</w:t>
+      </w:r>
+      <w:r>
+        <w:rPr>
+          <w:spacing w:val="-5"/>
+          <w:sz w:val="20"/>
+          <w:szCs w:val="20"/>
+          <w:lang w:val="en-US"/>
+        </w:rPr>
+        <w:t xml:space="preserve"> considerations. First, </w:t>
+      </w:r>
+      <w:r>
+        <w:rPr>
+          <w:spacing w:val="-5"/>
+          <w:sz w:val="20"/>
+          <w:szCs w:val="20"/>
+          <w:lang w:val="en-US"/>
+        </w:rPr>
+        <w:t>most</w:t>
+      </w:r>
+      <w:r>
+        <w:rPr>
+          <w:spacing w:val="-5"/>
+          <w:sz w:val="20"/>
+          <w:szCs w:val="20"/>
+          <w:lang w:val="en-US"/>
+        </w:rPr>
+        <w:t xml:space="preserve"> abstracts in the dataset are written in English, making it the dominant language of scholarly communication in the selected journals. Second, the text processing tools employed in this study are configured to analyze English-language content, ensuring consistency and accuracy in the analysis. As a result, documents with abstracts written in other languages were excluded from the dataset.</w:t>
+      </w:r>
+    </w:p>
+    <w:p>
+      <w:pPr>
+        <w:ind w:firstLine="284"/>
+        <w:rPr>
+          <w:spacing w:val="-5"/>
+          <w:sz w:val="20"/>
+          <w:szCs w:val="20"/>
+          <w:lang w:val="en-US"/>
+        </w:rPr>
+      </w:pPr>
+      <w:r>
+        <w:rPr>
+          <w:b/>
+          <w:bCs/>
+          <w:spacing w:val="-5"/>
+          <w:sz w:val="20"/>
+          <w:szCs w:val="20"/>
+          <w:lang w:val="en-US"/>
+        </w:rPr>
+        <w:lastRenderedPageBreak/>
+        <w:t>Fig</w:t>
+      </w:r>
+      <w:r>
+        <w:rPr>
+          <w:b/>
+          <w:bCs/>
+          <w:spacing w:val="-5"/>
+          <w:sz w:val="20"/>
+          <w:szCs w:val="20"/>
+          <w:lang w:val="en-US"/>
+        </w:rPr>
+        <w:t>.</w:t>
+      </w:r>
+      <w:r>
+        <w:rPr>
+          <w:b/>
+          <w:bCs/>
+          <w:spacing w:val="-5"/>
+          <w:sz w:val="20"/>
+          <w:szCs w:val="20"/>
+          <w:lang w:val="en-US"/>
+        </w:rPr>
+        <w:t xml:space="preserve"> 1</w:t>
+      </w:r>
+      <w:r>
+        <w:rPr>
+          <w:spacing w:val="-5"/>
+          <w:sz w:val="20"/>
+          <w:szCs w:val="20"/>
+          <w:lang w:val="en-US"/>
+        </w:rPr>
+        <w:t xml:space="preserve"> </w:t>
+      </w:r>
+      <w:r>
+        <w:rPr>
+          <w:spacing w:val="-5"/>
+          <w:sz w:val="20"/>
+          <w:szCs w:val="20"/>
+          <w:lang w:val="en-US"/>
+        </w:rPr>
+        <w:t>presents the PRISMA flow chart</w:t>
+      </w:r>
+      <w:r>
+        <w:rPr>
+          <w:spacing w:val="-5"/>
+          <w:sz w:val="20"/>
+          <w:szCs w:val="20"/>
+          <w:lang w:val="en-US"/>
+        </w:rPr>
+        <w:t xml:space="preserve">. During the identification phase, the search string returned 29,499 documents. </w:t>
+      </w:r>
+      <w:r>
+        <w:rPr>
+          <w:spacing w:val="-5"/>
+          <w:sz w:val="20"/>
+          <w:szCs w:val="20"/>
+          <w:lang w:val="en-US"/>
+        </w:rPr>
+        <w:t>A</w:t>
+      </w:r>
+      <w:r>
+        <w:rPr>
+          <w:spacing w:val="-5"/>
+          <w:sz w:val="20"/>
+          <w:szCs w:val="20"/>
+          <w:lang w:val="en-US"/>
+        </w:rPr>
+        <w:t xml:space="preserve"> time restriction </w:t>
+      </w:r>
+      <w:r>
+        <w:rPr>
+          <w:spacing w:val="-5"/>
+          <w:sz w:val="20"/>
+          <w:szCs w:val="20"/>
+          <w:lang w:val="en-US"/>
+        </w:rPr>
+        <w:t>was applied in the screening phase, excluding</w:t>
+      </w:r>
+      <w:r>
+        <w:rPr>
+          <w:spacing w:val="-5"/>
+          <w:sz w:val="20"/>
+          <w:szCs w:val="20"/>
+          <w:lang w:val="en-US"/>
+        </w:rPr>
+        <w:t xml:space="preserve"> 12,849 </w:t>
+      </w:r>
+      <w:r>
+        <w:rPr>
+          <w:spacing w:val="-5"/>
+          <w:sz w:val="20"/>
+          <w:szCs w:val="20"/>
+          <w:lang w:val="en-US"/>
+        </w:rPr>
+        <w:t>paper</w:t>
+      </w:r>
+      <w:r>
+        <w:rPr>
+          <w:spacing w:val="-5"/>
+          <w:sz w:val="20"/>
+          <w:szCs w:val="20"/>
+          <w:lang w:val="en-US"/>
+        </w:rPr>
+        <w:t xml:space="preserve">s published before 2015 or in 2025. The eligibility phase involved reviewing the titles and abstracts of the remaining 16,603 documents published between 2015 and 2024, </w:t>
+      </w:r>
+      <w:r>
+        <w:rPr>
+          <w:spacing w:val="-5"/>
+          <w:sz w:val="20"/>
+          <w:szCs w:val="20"/>
+          <w:lang w:val="en-US"/>
+        </w:rPr>
+        <w:t>excluding</w:t>
+      </w:r>
+      <w:r>
+        <w:rPr>
+          <w:spacing w:val="-5"/>
+          <w:sz w:val="20"/>
+          <w:szCs w:val="20"/>
+          <w:lang w:val="en-US"/>
+        </w:rPr>
+        <w:t xml:space="preserve"> 1,307 papers. Consequently, the final dataset consists of 15,286 documents.</w:t>
+      </w:r>
+    </w:p>
+    <w:p>
+      <w:pPr>
+        <w:ind w:firstLine="284"/>
+        <w:rPr>
+          <w:spacing w:val="-5"/>
+          <w:sz w:val="20"/>
+          <w:szCs w:val="20"/>
+          <w:lang w:val="en-US"/>
+        </w:rPr>
+      </w:pPr>
+    </w:p>
+    <w:p>
+      <w:pPr>
+        <w:ind w:firstLine="284"/>
+        <w:rPr>
+          <w:spacing w:val="-5"/>
+          <w:sz w:val="20"/>
+          <w:szCs w:val="20"/>
+          <w:lang w:val="en-US"/>
+        </w:rPr>
+      </w:pPr>
+    </w:p>
+    <w:p>
+      <w:pPr>
+        <w:keepNext/>
+        <w:keepLines/>
+        <w:rPr>
+          <w:sz w:val="16"/>
+          <w:szCs w:val="16"/>
+          <w:lang w:val="en-US"/>
+        </w:rPr>
+      </w:pPr>
+      <w:r>
+        <w:rPr>
+          <w:sz w:val="16"/>
+          <w:szCs w:val="16"/>
+          <w:lang w:val="en-US"/>
+        </w:rPr>
+        <w:drawing>
+          <wp:inline distT="0" distB="0" distL="0" distR="0" wp14:anchorId="62150C54" wp14:editId="31A0F493">
+            <wp:extent cx="3080385" cy="2552700"/>
+            <wp:effectExtent l="0" t="0" r="5715" b="0"/>
+            <wp:docPr id="72763612" name="Imagen 1"/>
+            <wp:cNvGraphicFramePr>
+              <a:graphicFrameLocks xmlns:a="http://schemas.openxmlformats.org/drawingml/2006/main" noChangeAspect="1"/>
+            </wp:cNvGraphicFramePr>
+            <a:graphic xmlns:a="http://schemas.openxmlformats.org/drawingml/2006/main">
+              <a:graphicData uri="http://schemas.openxmlformats.org/drawingml/2006/picture">
+                <pic:pic xmlns:pic="http://schemas.openxmlformats.org/drawingml/2006/picture">
+                  <pic:nvPicPr>
+                    <pic:cNvPr id="72763612" name=""/>
+                    <pic:cNvPicPr/>
+                  </pic:nvPicPr>
+                  <pic:blipFill>
+                    <a:blip r:embed="rId14"/>
+                    <a:stretch>
+                      <a:fillRect/>
+                    </a:stretch>
+                  </pic:blipFill>
+                  <pic:spPr>
+                    <a:xfrm>
+                      <a:off x="0" y="0"/>
+                      <a:ext cx="3080385" cy="2552700"/>
+                    </a:xfrm>
+                    <a:prstGeom prst="rect">
+                      <a:avLst/>
+                    </a:prstGeom>
+                  </pic:spPr>
+                </pic:pic>
+              </a:graphicData>
+            </a:graphic>
+          </wp:inline>
+        </w:drawing>
+      </w:r>
+    </w:p>
+    <w:p>
+      <w:pPr>
+        <w:keepNext/>
+        <w:keepLines/>
+        <w:rPr>
+          <w:sz w:val="16"/>
+          <w:szCs w:val="16"/>
+          <w:lang w:val="en-US"/>
+        </w:rPr>
+      </w:pPr>
+      <w:r>
+        <w:rPr>
+          <w:sz w:val="16"/>
+          <w:szCs w:val="16"/>
+          <w:lang w:val="en-US"/>
+        </w:rPr>
+        <w:t xml:space="preserve">Figure </w:t>
+      </w:r>
+      <w:r>
+        <w:rPr>
+          <w:sz w:val="16"/>
+          <w:szCs w:val="16"/>
+          <w:lang w:val="en-US"/>
+        </w:rPr>
+        <w:t>1</w:t>
+      </w:r>
+      <w:r>
+        <w:rPr>
+          <w:sz w:val="16"/>
+          <w:szCs w:val="16"/>
+          <w:lang w:val="en-US"/>
+        </w:rPr>
+        <w:t xml:space="preserve">. </w:t>
+      </w:r>
+      <w:r>
+        <w:rPr>
+          <w:sz w:val="16"/>
+          <w:szCs w:val="16"/>
+          <w:lang w:val="en-US"/>
+        </w:rPr>
+        <w:t>The PRISMA flow chart</w:t>
+      </w:r>
+    </w:p>
+    <w:p>
+      <w:pPr>
         <w:keepNext/>
         <w:keepLines/>
         <w:rPr>
@@ -2107,7 +1579,7 @@
         <w:pStyle w:val="Ttulo2"/>
       </w:pPr>
       <w:r>
-        <w:t>Data Treatment</w:t>
+        <w:t>Collection and preparation of data</w:t>
       </w:r>
     </w:p>
     <w:p>
@@ -2127,7 +1599,48 @@
           <w:szCs w:val="20"/>
           <w:lang w:val="en-US"/>
         </w:rPr>
-        <w:t>.</w:t>
+        <w:t xml:space="preserve">Following widely accepted practices in the literature, all bibliographic data were downloaded from Scopus in CSV format for analysis </w:t>
+      </w:r>
+      <w:r>
+        <w:rPr>
+          <w:spacing w:val="-5"/>
+          <w:sz w:val="20"/>
+          <w:szCs w:val="20"/>
+          <w:highlight w:val="yellow"/>
+          <w:lang w:val="en-US"/>
+        </w:rPr>
+        <w:t>(</w:t>
+      </w:r>
+      <w:proofErr w:type="spellStart"/>
+      <w:r>
+        <w:rPr>
+          <w:spacing w:val="-5"/>
+          <w:sz w:val="20"/>
+          <w:szCs w:val="20"/>
+          <w:highlight w:val="yellow"/>
+          <w:lang w:val="en-US"/>
+        </w:rPr>
+        <w:t>Donthu</w:t>
+      </w:r>
+      <w:proofErr w:type="spellEnd"/>
+      <w:r>
+        <w:rPr>
+          <w:spacing w:val="-5"/>
+          <w:sz w:val="20"/>
+          <w:szCs w:val="20"/>
+          <w:highlight w:val="yellow"/>
+          <w:lang w:val="en-US"/>
+        </w:rPr>
+        <w:t xml:space="preserve"> et al., 2021; Page et al., 2021)</w:t>
+      </w:r>
+      <w:r>
+        <w:rPr>
+          <w:spacing w:val="-5"/>
+          <w:sz w:val="20"/>
+          <w:szCs w:val="20"/>
+          <w:lang w:val="en-US"/>
+        </w:rPr>
+        <w:t>. The downloaded dataset includes document titles, abstracts, author keywords, index keywords, authors, affiliations, source titles, and bibliographic references.</w:t>
       </w:r>
     </w:p>
     <w:p>
@@ -2140,19 +1653,25 @@
           <w:lang w:val="en-US"/>
         </w:rPr>
       </w:pPr>
-    </w:p>
-    <w:p>
-      <w:pPr>
-        <w:pStyle w:val="Ttulo2"/>
-      </w:pPr>
       <w:r>
-        <w:t>Data Analysis</w:t>
+        <w:rPr>
+          <w:spacing w:val="-5"/>
+          <w:sz w:val="20"/>
+          <w:szCs w:val="20"/>
+          <w:lang w:val="en-US"/>
+        </w:rPr>
+        <w:t>Data processing combined automated procedures with manual refinements to ensure consistency and quality. The cleaning process applied to the raw author keywords included:</w:t>
       </w:r>
     </w:p>
     <w:p>
       <w:pPr>
-        <w:ind w:firstLine="284"/>
-        <w:rPr>
+        <w:pStyle w:val="Prrafodelista"/>
+        <w:numPr>
+          <w:ilvl w:val="0"/>
+          <w:numId w:val="49"/>
+        </w:numPr>
+        <w:rPr>
+          <w:color w:val="auto"/>
           <w:spacing w:val="-5"/>
           <w:sz w:val="20"/>
           <w:szCs w:val="20"/>
@@ -2161,16 +1680,95 @@
       </w:pPr>
       <w:r>
         <w:rPr>
-          <w:spacing w:val="-5"/>
-          <w:sz w:val="20"/>
-          <w:szCs w:val="20"/>
-          <w:lang w:val="en-US"/>
-        </w:rPr>
-        <w:t>.</w:t>
+          <w:color w:val="auto"/>
+          <w:spacing w:val="-5"/>
+          <w:sz w:val="20"/>
+          <w:szCs w:val="20"/>
+          <w:lang w:val="en-US"/>
+        </w:rPr>
+        <w:t xml:space="preserve">Converting all text to uppercase.  </w:t>
       </w:r>
     </w:p>
     <w:p>
       <w:pPr>
+        <w:pStyle w:val="Prrafodelista"/>
+        <w:numPr>
+          <w:ilvl w:val="0"/>
+          <w:numId w:val="49"/>
+        </w:numPr>
+        <w:rPr>
+          <w:color w:val="auto"/>
+          <w:spacing w:val="-5"/>
+          <w:sz w:val="20"/>
+          <w:szCs w:val="20"/>
+          <w:lang w:val="en-US"/>
+        </w:rPr>
+      </w:pPr>
+      <w:r>
+        <w:rPr>
+          <w:color w:val="auto"/>
+          <w:spacing w:val="-5"/>
+          <w:sz w:val="20"/>
+          <w:szCs w:val="20"/>
+          <w:lang w:val="en-US"/>
+        </w:rPr>
+        <w:t xml:space="preserve">Translating British spelling to American variants.  </w:t>
+      </w:r>
+    </w:p>
+    <w:p>
+      <w:pPr>
+        <w:pStyle w:val="Prrafodelista"/>
+        <w:numPr>
+          <w:ilvl w:val="0"/>
+          <w:numId w:val="49"/>
+        </w:numPr>
+        <w:rPr>
+          <w:color w:val="auto"/>
+          <w:spacing w:val="-5"/>
+          <w:sz w:val="20"/>
+          <w:szCs w:val="20"/>
+          <w:lang w:val="en-US"/>
+        </w:rPr>
+      </w:pPr>
+      <w:r>
+        <w:rPr>
+          <w:color w:val="auto"/>
+          <w:spacing w:val="-5"/>
+          <w:sz w:val="20"/>
+          <w:szCs w:val="20"/>
+          <w:lang w:val="en-US"/>
+        </w:rPr>
+        <w:t xml:space="preserve">Removing multiple consecutive spaces within strings.  </w:t>
+      </w:r>
+    </w:p>
+    <w:p>
+      <w:pPr>
+        <w:pStyle w:val="Prrafodelista"/>
+        <w:numPr>
+          <w:ilvl w:val="0"/>
+          <w:numId w:val="49"/>
+        </w:numPr>
+        <w:rPr>
+          <w:color w:val="auto"/>
+          <w:spacing w:val="-5"/>
+          <w:sz w:val="20"/>
+          <w:szCs w:val="20"/>
+          <w:lang w:val="en-US"/>
+        </w:rPr>
+      </w:pPr>
+      <w:r>
+        <w:rPr>
+          <w:color w:val="auto"/>
+          <w:spacing w:val="-5"/>
+          <w:sz w:val="20"/>
+          <w:szCs w:val="20"/>
+          <w:lang w:val="en-US"/>
+        </w:rPr>
+        <w:t xml:space="preserve">Standardizing the formatting of hyphenated words.  </w:t>
+      </w:r>
+    </w:p>
+    <w:p>
+      <w:pPr>
         <w:ind w:firstLine="284"/>
         <w:rPr>
           <w:spacing w:val="-5"/>
@@ -2186,7 +1784,175 @@
           <w:szCs w:val="20"/>
           <w:lang w:val="en-US"/>
         </w:rPr>
-        <w:t>.</w:t>
+        <w:t xml:space="preserve">This preprocessing step was essential to ensure accurate grouping and analysis of keywords in the subsequent stages. Author keywords were used directly for thematic exploration, </w:t>
+      </w:r>
+      <w:r>
+        <w:rPr>
+          <w:spacing w:val="-5"/>
+          <w:sz w:val="20"/>
+          <w:szCs w:val="20"/>
+          <w:lang w:val="en-US"/>
+        </w:rPr>
+        <w:t>reflecting</w:t>
+      </w:r>
+      <w:r>
+        <w:rPr>
+          <w:spacing w:val="-5"/>
+          <w:sz w:val="20"/>
+          <w:szCs w:val="20"/>
+          <w:lang w:val="en-US"/>
+        </w:rPr>
+        <w:t xml:space="preserve"> the terminology and concepts prioritized by the authors themselves. </w:t>
+      </w:r>
+      <w:r>
+        <w:rPr>
+          <w:spacing w:val="-5"/>
+          <w:sz w:val="20"/>
+          <w:szCs w:val="20"/>
+          <w:lang w:val="en-US"/>
+        </w:rPr>
+        <w:t>Identifying</w:t>
+      </w:r>
+      <w:r>
+        <w:rPr>
+          <w:spacing w:val="-5"/>
+          <w:sz w:val="20"/>
+          <w:szCs w:val="20"/>
+          <w:lang w:val="en-US"/>
+        </w:rPr>
+        <w:t xml:space="preserve"> dominant themes based on cleaned author keywords supports a multifaceted analysis of the</w:t>
+      </w:r>
+      <w:r>
+        <w:rPr>
+          <w:spacing w:val="-5"/>
+          <w:sz w:val="20"/>
+          <w:szCs w:val="20"/>
+          <w:lang w:val="en-US"/>
+        </w:rPr>
+        <w:t xml:space="preserve"> engineering papers published in SciELO</w:t>
+      </w:r>
+      <w:r>
+        <w:rPr>
+          <w:spacing w:val="-5"/>
+          <w:sz w:val="20"/>
+          <w:szCs w:val="20"/>
+          <w:lang w:val="en-US"/>
+        </w:rPr>
+        <w:t>, as detailed in the following section.</w:t>
+      </w:r>
+    </w:p>
+    <w:p>
+      <w:pPr>
+        <w:ind w:firstLine="284"/>
+        <w:rPr>
+          <w:spacing w:val="-5"/>
+          <w:sz w:val="20"/>
+          <w:szCs w:val="20"/>
+          <w:lang w:val="en-US"/>
+        </w:rPr>
+      </w:pPr>
+    </w:p>
+    <w:p>
+      <w:pPr>
+        <w:pStyle w:val="Ttulo2"/>
+      </w:pPr>
+      <w:r>
+        <w:t>Analysis of the data</w:t>
+      </w:r>
+    </w:p>
+    <w:p>
+      <w:pPr>
+        <w:ind w:firstLine="284"/>
+        <w:rPr>
+          <w:spacing w:val="-5"/>
+          <w:sz w:val="20"/>
+          <w:szCs w:val="20"/>
+          <w:lang w:val="en-US"/>
+        </w:rPr>
+      </w:pPr>
+      <w:r>
+        <w:rPr>
+          <w:spacing w:val="-5"/>
+          <w:sz w:val="20"/>
+          <w:szCs w:val="20"/>
+          <w:lang w:val="en-US"/>
+        </w:rPr>
+        <w:t xml:space="preserve">Various analyses were conducted to </w:t>
+      </w:r>
+      <w:r>
+        <w:rPr>
+          <w:spacing w:val="-5"/>
+          <w:sz w:val="20"/>
+          <w:szCs w:val="20"/>
+          <w:lang w:val="en-US"/>
+        </w:rPr>
+        <w:t>understand better</w:t>
+      </w:r>
+      <w:r>
+        <w:rPr>
+          <w:spacing w:val="-5"/>
+          <w:sz w:val="20"/>
+          <w:szCs w:val="20"/>
+          <w:lang w:val="en-US"/>
+        </w:rPr>
+        <w:t xml:space="preserve"> the papers published in engineering journals indexed in SciELO. </w:t>
+      </w:r>
+      <w:r>
+        <w:rPr>
+          <w:spacing w:val="-5"/>
+          <w:sz w:val="20"/>
+          <w:szCs w:val="20"/>
+          <w:lang w:val="en-US"/>
+        </w:rPr>
+        <w:t>The following sections detail each analysis's</w:t>
+      </w:r>
+      <w:r>
+        <w:rPr>
+          <w:spacing w:val="-5"/>
+          <w:sz w:val="20"/>
+          <w:szCs w:val="20"/>
+          <w:lang w:val="en-US"/>
+        </w:rPr>
+        <w:t xml:space="preserve"> specific procedures and findings.</w:t>
+      </w:r>
+    </w:p>
+    <w:p>
+      <w:pPr>
+        <w:ind w:firstLine="284"/>
+        <w:rPr>
+          <w:spacing w:val="-5"/>
+          <w:sz w:val="20"/>
+          <w:szCs w:val="20"/>
+          <w:lang w:val="en-US"/>
+        </w:rPr>
+      </w:pPr>
+    </w:p>
+    <w:p>
+      <w:pPr>
+        <w:pStyle w:val="Ttulo2"/>
+      </w:pPr>
+      <w:r>
+        <w:t>Interpretation of the findings</w:t>
+      </w:r>
+    </w:p>
+    <w:p>
+      <w:pPr>
+        <w:ind w:firstLine="284"/>
+        <w:rPr>
+          <w:spacing w:val="-5"/>
+          <w:sz w:val="20"/>
+          <w:szCs w:val="20"/>
+          <w:lang w:val="en-US"/>
+        </w:rPr>
+      </w:pPr>
+      <w:r>
+        <w:rPr>
+          <w:spacing w:val="-5"/>
+          <w:sz w:val="20"/>
+          <w:szCs w:val="20"/>
+          <w:lang w:val="en-US"/>
+        </w:rPr>
+        <w:t>The interpretation phase focused on reviewing and synthesizing the results obtained from the various analyses. Patterns, trends, and thematic clusters identified during the data analysis phase were examined to derive meaningful conclusions aligned with the study's objectives. This step involved contextualizing the findings within the broader research landscape and ensuring consistency between the results and the study’s research questions.</w:t>
       </w:r>
     </w:p>
     <w:p>
@@ -2228,7 +1994,25 @@
           <w:szCs w:val="20"/>
           <w:lang w:val="en-US"/>
         </w:rPr>
-        <w:t xml:space="preserve">This section presents the basic bibliometric indicators of the analyzed dataset. </w:t>
+        <w:t xml:space="preserve">This section presents the </w:t>
+      </w:r>
+      <w:r>
+        <w:rPr>
+          <w:spacing w:val="-5"/>
+          <w:sz w:val="20"/>
+          <w:szCs w:val="20"/>
+          <w:lang w:val="en-US"/>
+        </w:rPr>
+        <w:t>fundamental</w:t>
+      </w:r>
+      <w:r>
+        <w:rPr>
+          <w:spacing w:val="-5"/>
+          <w:sz w:val="20"/>
+          <w:szCs w:val="20"/>
+          <w:lang w:val="en-US"/>
+        </w:rPr>
+        <w:t xml:space="preserve"> bibliometric indicators of the analyzed dataset. </w:t>
       </w:r>
     </w:p>
     <w:p>
@@ -2267,7 +2051,43 @@
           <w:szCs w:val="20"/>
           <w:lang w:val="en-US"/>
         </w:rPr>
-        <w:t>The dataset includes scientific publications spanning from January 2015 to December 2024, totaling 15,286 documents and reflecting an annual growth rate of 28.05%. The average document age is 5.77 years, with each work receiving approximately 4.11 citations overall, or 0.41 citations per year. Publications originate from 37 different sources, averaging 413.14 documents per source. The dataset comprises 14,822 journal articles, 35 conference papers, 21 editorials, 2 errata, 1 letter to the editor, and 402 review papers. A total of 40,773 authors (1,60</w:t>
+        <w:t xml:space="preserve">The dataset includes scientific publications from January 2015 to December 2024, totaling 15,286 documents and reflecting an annual growth rate of 28.05%. The average document age is 5.77 years, with each work receiving approximately 4.11 citations overall, or 0.41 citations per year. Publications originate from 37 different sources, averaging 413.14 documents per source. The dataset comprises 14,822 journal articles, 35 conference papers, 21 editorials, </w:t>
+      </w:r>
+      <w:r>
+        <w:rPr>
+          <w:spacing w:val="-5"/>
+          <w:sz w:val="20"/>
+          <w:szCs w:val="20"/>
+          <w:lang w:val="en-US"/>
+        </w:rPr>
+        <w:t>two</w:t>
+      </w:r>
+      <w:r>
+        <w:rPr>
+          <w:spacing w:val="-5"/>
+          <w:sz w:val="20"/>
+          <w:szCs w:val="20"/>
+          <w:lang w:val="en-US"/>
+        </w:rPr>
+        <w:t xml:space="preserve"> errata, </w:t>
+      </w:r>
+      <w:r>
+        <w:rPr>
+          <w:spacing w:val="-5"/>
+          <w:sz w:val="20"/>
+          <w:szCs w:val="20"/>
+          <w:lang w:val="en-US"/>
+        </w:rPr>
+        <w:t>one</w:t>
+      </w:r>
+      <w:r>
+        <w:rPr>
+          <w:spacing w:val="-5"/>
+          <w:sz w:val="20"/>
+          <w:szCs w:val="20"/>
+          <w:lang w:val="en-US"/>
+        </w:rPr>
+        <w:t xml:space="preserve"> letter to the editor, and 402 review papers. A total of 40,773 authors (1,60</w:t>
       </w:r>
       <w:r>
         <w:rPr>
@@ -2287,6 +2107,541 @@
         </w:rPr>
         <w:t xml:space="preserve"> unique) contributed to the publications, with a strong tendency toward collaboration—averaging 3.61 authors and 3.92 co-authors per document. International collaborations account for 18.84% of the dataset. The contributing authors are affiliated with 10,687 organizations across 127 countries.</w:t>
       </w:r>
+    </w:p>
+    <w:p>
+      <w:pPr>
+        <w:ind w:firstLine="284"/>
+        <w:rPr>
+          <w:spacing w:val="-5"/>
+          <w:sz w:val="20"/>
+          <w:szCs w:val="20"/>
+          <w:lang w:val="en-US"/>
+        </w:rPr>
+      </w:pPr>
+    </w:p>
+    <w:p>
+      <w:pPr>
+        <w:pStyle w:val="Ttulo2"/>
+      </w:pPr>
+      <w:r>
+        <w:t>Leading Scopus Subject Areas</w:t>
+      </w:r>
+    </w:p>
+    <w:p>
+      <w:pPr>
+        <w:ind w:firstLine="284"/>
+        <w:rPr>
+          <w:spacing w:val="-5"/>
+          <w:sz w:val="20"/>
+          <w:szCs w:val="20"/>
+          <w:lang w:val="en-US"/>
+        </w:rPr>
+      </w:pPr>
+      <w:r>
+        <w:rPr>
+          <w:spacing w:val="-5"/>
+          <w:sz w:val="20"/>
+          <w:szCs w:val="20"/>
+          <w:lang w:val="en-US"/>
+        </w:rPr>
+        <w:t>This section analyzes the subject areas assigned by Scopus, which are attributed at the journal level rather than to individual articles. These classifications help identify the disciplinary focus of the research published in SciELO-indexed engineering journals. The dataset used in this study comprises 15,286 documents, which are distributed across 18 of Scopus's 27 subject areas. Notably, eight subject areas are associated with 1,000 or more documents. The most prominent areas are:</w:t>
+      </w:r>
+    </w:p>
+    <w:p>
+      <w:pPr>
+        <w:pStyle w:val="Prrafodelista"/>
+        <w:numPr>
+          <w:ilvl w:val="0"/>
+          <w:numId w:val="50"/>
+        </w:numPr>
+        <w:rPr>
+          <w:color w:val="auto"/>
+          <w:spacing w:val="-5"/>
+          <w:sz w:val="20"/>
+          <w:szCs w:val="20"/>
+          <w:lang w:val="en-US"/>
+        </w:rPr>
+      </w:pPr>
+      <w:r>
+        <w:rPr>
+          <w:color w:val="auto"/>
+          <w:spacing w:val="-5"/>
+          <w:sz w:val="20"/>
+          <w:szCs w:val="20"/>
+          <w:lang w:val="en-US"/>
+        </w:rPr>
+        <w:t>Engineering – 7,257 documents (as anticipated).</w:t>
+      </w:r>
+    </w:p>
+    <w:p>
+      <w:pPr>
+        <w:pStyle w:val="Prrafodelista"/>
+        <w:numPr>
+          <w:ilvl w:val="0"/>
+          <w:numId w:val="50"/>
+        </w:numPr>
+        <w:rPr>
+          <w:color w:val="auto"/>
+          <w:spacing w:val="-5"/>
+          <w:sz w:val="20"/>
+          <w:szCs w:val="20"/>
+          <w:lang w:val="en-US"/>
+        </w:rPr>
+      </w:pPr>
+      <w:r>
+        <w:rPr>
+          <w:color w:val="auto"/>
+          <w:spacing w:val="-5"/>
+          <w:sz w:val="20"/>
+          <w:szCs w:val="20"/>
+          <w:lang w:val="en-US"/>
+        </w:rPr>
+        <w:t>Materials Science – 2,664 documents.</w:t>
+      </w:r>
+    </w:p>
+    <w:p>
+      <w:pPr>
+        <w:pStyle w:val="Prrafodelista"/>
+        <w:numPr>
+          <w:ilvl w:val="0"/>
+          <w:numId w:val="50"/>
+        </w:numPr>
+        <w:rPr>
+          <w:color w:val="auto"/>
+          <w:spacing w:val="-5"/>
+          <w:sz w:val="20"/>
+          <w:szCs w:val="20"/>
+          <w:lang w:val="en-US"/>
+        </w:rPr>
+      </w:pPr>
+      <w:r>
+        <w:rPr>
+          <w:color w:val="auto"/>
+          <w:spacing w:val="-5"/>
+          <w:sz w:val="20"/>
+          <w:szCs w:val="20"/>
+          <w:lang w:val="en-US"/>
+        </w:rPr>
+        <w:t>Computer Science – 1,884 documents.</w:t>
+      </w:r>
+    </w:p>
+    <w:p>
+      <w:pPr>
+        <w:pStyle w:val="Prrafodelista"/>
+        <w:numPr>
+          <w:ilvl w:val="0"/>
+          <w:numId w:val="50"/>
+        </w:numPr>
+        <w:rPr>
+          <w:color w:val="auto"/>
+          <w:spacing w:val="-5"/>
+          <w:sz w:val="20"/>
+          <w:szCs w:val="20"/>
+          <w:lang w:val="en-US"/>
+        </w:rPr>
+      </w:pPr>
+      <w:r>
+        <w:rPr>
+          <w:color w:val="auto"/>
+          <w:spacing w:val="-5"/>
+          <w:sz w:val="20"/>
+          <w:szCs w:val="20"/>
+          <w:lang w:val="en-US"/>
+        </w:rPr>
+        <w:t>Chemical Engineering – 1,629 documents.</w:t>
+      </w:r>
+    </w:p>
+    <w:p>
+      <w:pPr>
+        <w:pStyle w:val="Prrafodelista"/>
+        <w:numPr>
+          <w:ilvl w:val="0"/>
+          <w:numId w:val="50"/>
+        </w:numPr>
+        <w:rPr>
+          <w:color w:val="auto"/>
+          <w:spacing w:val="-5"/>
+          <w:sz w:val="20"/>
+          <w:szCs w:val="20"/>
+          <w:lang w:val="en-US"/>
+        </w:rPr>
+      </w:pPr>
+      <w:r>
+        <w:rPr>
+          <w:color w:val="auto"/>
+          <w:spacing w:val="-5"/>
+          <w:sz w:val="20"/>
+          <w:szCs w:val="20"/>
+          <w:lang w:val="en-US"/>
+        </w:rPr>
+        <w:t>General – 1,609 documents.</w:t>
+      </w:r>
+    </w:p>
+    <w:p>
+      <w:pPr>
+        <w:pStyle w:val="Prrafodelista"/>
+        <w:numPr>
+          <w:ilvl w:val="0"/>
+          <w:numId w:val="50"/>
+        </w:numPr>
+        <w:rPr>
+          <w:color w:val="auto"/>
+          <w:spacing w:val="-5"/>
+          <w:sz w:val="20"/>
+          <w:szCs w:val="20"/>
+          <w:lang w:val="en-US"/>
+        </w:rPr>
+      </w:pPr>
+      <w:r>
+        <w:rPr>
+          <w:color w:val="auto"/>
+          <w:spacing w:val="-5"/>
+          <w:sz w:val="20"/>
+          <w:szCs w:val="20"/>
+          <w:lang w:val="en-US"/>
+        </w:rPr>
+        <w:t>Agricultural and Biological Sciences – 1,401 documents.</w:t>
+      </w:r>
+    </w:p>
+    <w:p>
+      <w:pPr>
+        <w:pStyle w:val="Prrafodelista"/>
+        <w:numPr>
+          <w:ilvl w:val="0"/>
+          <w:numId w:val="50"/>
+        </w:numPr>
+        <w:rPr>
+          <w:color w:val="auto"/>
+          <w:spacing w:val="-5"/>
+          <w:sz w:val="20"/>
+          <w:szCs w:val="20"/>
+          <w:lang w:val="en-US"/>
+        </w:rPr>
+      </w:pPr>
+      <w:r>
+        <w:rPr>
+          <w:color w:val="auto"/>
+          <w:spacing w:val="-5"/>
+          <w:sz w:val="20"/>
+          <w:szCs w:val="20"/>
+          <w:lang w:val="en-US"/>
+        </w:rPr>
+        <w:t>Environmental Science – 1,263 documents.</w:t>
+      </w:r>
+    </w:p>
+    <w:p>
+      <w:pPr>
+        <w:pStyle w:val="Prrafodelista"/>
+        <w:numPr>
+          <w:ilvl w:val="0"/>
+          <w:numId w:val="50"/>
+        </w:numPr>
+        <w:rPr>
+          <w:color w:val="auto"/>
+          <w:spacing w:val="-5"/>
+          <w:sz w:val="20"/>
+          <w:szCs w:val="20"/>
+          <w:lang w:val="en-US"/>
+        </w:rPr>
+      </w:pPr>
+      <w:r>
+        <w:rPr>
+          <w:color w:val="auto"/>
+          <w:spacing w:val="-5"/>
+          <w:sz w:val="20"/>
+          <w:szCs w:val="20"/>
+          <w:lang w:val="en-US"/>
+        </w:rPr>
+        <w:t>Business, Management and Accounting – 1,017 documents.</w:t>
+      </w:r>
+    </w:p>
+    <w:p>
+      <w:pPr>
+        <w:ind w:firstLine="284"/>
+        <w:rPr>
+          <w:spacing w:val="-5"/>
+          <w:sz w:val="20"/>
+          <w:szCs w:val="20"/>
+          <w:lang w:val="en-US"/>
+        </w:rPr>
+      </w:pPr>
+    </w:p>
+    <w:p>
+      <w:pPr>
+        <w:ind w:firstLine="284"/>
+        <w:rPr>
+          <w:spacing w:val="-5"/>
+          <w:sz w:val="20"/>
+          <w:szCs w:val="20"/>
+          <w:lang w:val="en-US"/>
+        </w:rPr>
+      </w:pPr>
+    </w:p>
+    <w:p>
+      <w:pPr>
+        <w:ind w:firstLine="284"/>
+        <w:rPr>
+          <w:spacing w:val="-5"/>
+          <w:sz w:val="20"/>
+          <w:szCs w:val="20"/>
+          <w:lang w:val="en-US"/>
+        </w:rPr>
+        <w:sectPr>
+          <w:type w:val="continuous"/>
+          <w:pgSz w:w="12242" w:h="15842" w:code="1"/>
+          <w:pgMar w:top="1247" w:right="958" w:bottom="1247" w:left="958" w:header="731" w:footer="709" w:gutter="397"/>
+          <w:cols w:num="2" w:space="227"/>
+          <w:titlePg/>
+          <w:docGrid w:linePitch="360"/>
+        </w:sectPr>
+      </w:pPr>
+    </w:p>
+    <w:p>
+      <w:pPr>
+        <w:ind w:firstLine="284"/>
+        <w:rPr>
+          <w:spacing w:val="-5"/>
+          <w:sz w:val="20"/>
+          <w:szCs w:val="20"/>
+          <w:lang w:val="en-US"/>
+        </w:rPr>
+      </w:pPr>
+    </w:p>
+    <w:p>
+      <w:pPr>
+        <w:ind w:firstLine="284"/>
+        <w:rPr>
+          <w:spacing w:val="-5"/>
+          <w:sz w:val="20"/>
+          <w:szCs w:val="20"/>
+          <w:lang w:val="en-US"/>
+        </w:rPr>
+      </w:pPr>
+    </w:p>
+    <w:p>
+      <w:pPr>
+        <w:keepNext/>
+        <w:keepLines/>
+        <w:rPr>
+          <w:sz w:val="16"/>
+          <w:szCs w:val="16"/>
+          <w:lang w:val="en-US"/>
+        </w:rPr>
+      </w:pPr>
+      <w:r>
+        <w:rPr>
+          <w:sz w:val="16"/>
+          <w:szCs w:val="16"/>
+          <w:lang w:val="en-US"/>
+        </w:rPr>
+        <w:drawing>
+          <wp:inline distT="0" distB="0" distL="0" distR="0" wp14:anchorId="09C9F232" wp14:editId="04D5E450">
+            <wp:extent cx="6304915" cy="5261610"/>
+            <wp:effectExtent l="0" t="0" r="0" b="0"/>
+            <wp:docPr id="1938296049" name="Imagen 1"/>
+            <wp:cNvGraphicFramePr>
+              <a:graphicFrameLocks xmlns:a="http://schemas.openxmlformats.org/drawingml/2006/main" noChangeAspect="1"/>
+            </wp:cNvGraphicFramePr>
+            <a:graphic xmlns:a="http://schemas.openxmlformats.org/drawingml/2006/main">
+              <a:graphicData uri="http://schemas.openxmlformats.org/drawingml/2006/picture">
+                <pic:pic xmlns:pic="http://schemas.openxmlformats.org/drawingml/2006/picture">
+                  <pic:nvPicPr>
+                    <pic:cNvPr id="1938296049" name=""/>
+                    <pic:cNvPicPr/>
+                  </pic:nvPicPr>
+                  <pic:blipFill>
+                    <a:blip r:embed="rId15"/>
+                    <a:stretch>
+                      <a:fillRect/>
+                    </a:stretch>
+                  </pic:blipFill>
+                  <pic:spPr>
+                    <a:xfrm>
+                      <a:off x="0" y="0"/>
+                      <a:ext cx="6304915" cy="5261610"/>
+                    </a:xfrm>
+                    <a:prstGeom prst="rect">
+                      <a:avLst/>
+                    </a:prstGeom>
+                  </pic:spPr>
+                </pic:pic>
+              </a:graphicData>
+            </a:graphic>
+          </wp:inline>
+        </w:drawing>
+      </w:r>
+    </w:p>
+    <w:p>
+      <w:pPr>
+        <w:keepNext/>
+        <w:keepLines/>
+        <w:rPr>
+          <w:sz w:val="16"/>
+          <w:szCs w:val="16"/>
+          <w:lang w:val="en-US"/>
+        </w:rPr>
+      </w:pPr>
+      <w:r>
+        <w:rPr>
+          <w:sz w:val="16"/>
+          <w:szCs w:val="16"/>
+          <w:lang w:val="en-US"/>
+        </w:rPr>
+        <w:t xml:space="preserve">Figure </w:t>
+      </w:r>
+      <w:r>
+        <w:rPr>
+          <w:sz w:val="16"/>
+          <w:szCs w:val="16"/>
+          <w:lang w:val="en-US"/>
+        </w:rPr>
+        <w:t>2</w:t>
+      </w:r>
+      <w:r>
+        <w:rPr>
+          <w:sz w:val="16"/>
+          <w:szCs w:val="16"/>
+          <w:lang w:val="en-US"/>
+        </w:rPr>
+        <w:t xml:space="preserve">. </w:t>
+      </w:r>
+      <w:r>
+        <w:rPr>
+          <w:sz w:val="16"/>
+          <w:szCs w:val="16"/>
+          <w:lang w:val="en-US"/>
+        </w:rPr>
+        <w:t xml:space="preserve">Correlation map of Scopus Subject Areas crossed with </w:t>
+      </w:r>
+      <w:r>
+        <w:rPr>
+          <w:sz w:val="16"/>
+          <w:szCs w:val="16"/>
+          <w:lang w:val="en-US"/>
+        </w:rPr>
+        <w:t>engineering SciELO</w:t>
+      </w:r>
+      <w:r>
+        <w:rPr>
+          <w:sz w:val="16"/>
+          <w:szCs w:val="16"/>
+          <w:lang w:val="en-US"/>
+        </w:rPr>
+        <w:t xml:space="preserve"> journals.</w:t>
+      </w:r>
+      <w:r>
+        <w:rPr>
+          <w:sz w:val="16"/>
+          <w:szCs w:val="16"/>
+          <w:lang w:val="en-US"/>
+        </w:rPr>
+        <w:t xml:space="preserve"> </w:t>
+      </w:r>
+    </w:p>
+    <w:p>
+      <w:pPr>
+        <w:keepNext/>
+        <w:keepLines/>
+        <w:rPr>
+          <w:spacing w:val="-5"/>
+          <w:sz w:val="20"/>
+          <w:szCs w:val="20"/>
+          <w:lang w:val="en-US"/>
+        </w:rPr>
+      </w:pPr>
+      <w:r>
+        <w:rPr>
+          <w:sz w:val="16"/>
+          <w:szCs w:val="16"/>
+          <w:lang w:val="en-US"/>
+        </w:rPr>
+        <w:t>Source: The authors.</w:t>
+      </w:r>
+    </w:p>
+    <w:p>
+      <w:pPr>
+        <w:ind w:firstLine="284"/>
+        <w:rPr>
+          <w:spacing w:val="-5"/>
+          <w:sz w:val="20"/>
+          <w:szCs w:val="20"/>
+          <w:lang w:val="en-US"/>
+        </w:rPr>
+      </w:pPr>
+    </w:p>
+    <w:p>
+      <w:pPr>
+        <w:ind w:firstLine="284"/>
+        <w:rPr>
+          <w:spacing w:val="-5"/>
+          <w:sz w:val="20"/>
+          <w:szCs w:val="20"/>
+          <w:lang w:val="en-US"/>
+        </w:rPr>
+      </w:pPr>
+    </w:p>
+    <w:p>
+      <w:pPr>
+        <w:ind w:firstLine="284"/>
+        <w:rPr>
+          <w:spacing w:val="-5"/>
+          <w:sz w:val="20"/>
+          <w:szCs w:val="20"/>
+          <w:lang w:val="en-US"/>
+        </w:rPr>
+      </w:pPr>
+    </w:p>
+    <w:p>
+      <w:pPr>
+        <w:ind w:firstLine="284"/>
+        <w:rPr>
+          <w:spacing w:val="-5"/>
+          <w:sz w:val="20"/>
+          <w:szCs w:val="20"/>
+          <w:lang w:val="en-US"/>
+        </w:rPr>
+      </w:pPr>
+    </w:p>
+    <w:p>
+      <w:pPr>
+        <w:ind w:firstLine="284"/>
+        <w:rPr>
+          <w:spacing w:val="-5"/>
+          <w:sz w:val="20"/>
+          <w:szCs w:val="20"/>
+          <w:lang w:val="en-US"/>
+        </w:rPr>
+        <w:sectPr>
+          <w:type w:val="continuous"/>
+          <w:pgSz w:w="12242" w:h="15842" w:code="1"/>
+          <w:pgMar w:top="1247" w:right="958" w:bottom="1247" w:left="958" w:header="731" w:footer="709" w:gutter="397"/>
+          <w:cols w:space="227"/>
+          <w:titlePg/>
+          <w:docGrid w:linePitch="360"/>
+        </w:sectPr>
+      </w:pPr>
+    </w:p>
+    <w:p>
+      <w:pPr>
+        <w:ind w:firstLine="284"/>
+        <w:rPr>
+          <w:spacing w:val="-5"/>
+          <w:sz w:val="20"/>
+          <w:szCs w:val="20"/>
+          <w:lang w:val="en-US"/>
+        </w:rPr>
+      </w:pPr>
+    </w:p>
+    <w:p>
+      <w:pPr>
+        <w:ind w:firstLine="284"/>
+        <w:rPr>
+          <w:spacing w:val="-5"/>
+          <w:sz w:val="20"/>
+          <w:szCs w:val="20"/>
+          <w:lang w:val="en-US"/>
+        </w:rPr>
+      </w:pPr>
     </w:p>
     <w:p>
       <w:pPr>
@@ -3178,7 +3533,7 @@
                     <pic:cNvPicPr/>
                   </pic:nvPicPr>
                   <pic:blipFill>
-                    <a:blip r:embed="rId14"/>
+                    <a:blip r:embed="rId16"/>
                     <a:stretch>
                       <a:fillRect/>
                     </a:stretch>
@@ -3296,7 +3651,6 @@
         <w:pStyle w:val="Ttulo2"/>
       </w:pPr>
       <w:r>
-        <w:lastRenderedPageBreak/>
         <w:t>Cit</w:t>
       </w:r>
       <w:r>
@@ -3679,6 +4033,7 @@
           <w:noProof/>
           <w:lang w:val="en-US"/>
         </w:rPr>
+        <w:lastRenderedPageBreak/>
         <w:drawing>
           <wp:inline distT="0" distB="0" distL="0" distR="0" wp14:anchorId="66538469" wp14:editId="2D0B9CB8">
             <wp:extent cx="5941060" cy="4125595"/>
@@ -3695,7 +4050,7 @@
                     <pic:cNvPicPr/>
                   </pic:nvPicPr>
                   <pic:blipFill>
-                    <a:blip r:embed="rId15"/>
+                    <a:blip r:embed="rId17"/>
                     <a:stretch>
                       <a:fillRect/>
                     </a:stretch>
@@ -20866,6 +21221,119 @@
     </w:lvl>
   </w:abstractNum>
   <w:abstractNum w:abstractNumId="2" w15:restartNumberingAfterBreak="0">
+    <w:nsid w:val="06117493"/>
+    <w:multiLevelType w:val="hybridMultilevel"/>
+    <w:tmpl w:val="E7149AE0"/>
+    <w:lvl w:ilvl="0" w:tplc="080A0001">
+      <w:start w:val="1"/>
+      <w:numFmt w:val="bullet"/>
+      <w:lvlText w:val=""/>
+      <w:lvlJc w:val="left"/>
+      <w:pPr>
+        <w:ind w:left="1004" w:hanging="360"/>
+      </w:pPr>
+      <w:rPr>
+        <w:rFonts w:ascii="Symbol" w:hAnsi="Symbol" w:hint="default"/>
+      </w:rPr>
+    </w:lvl>
+    <w:lvl w:ilvl="1" w:tplc="080A0003" w:tentative="1">
+      <w:start w:val="1"/>
+      <w:numFmt w:val="bullet"/>
+      <w:lvlText w:val="o"/>
+      <w:lvlJc w:val="left"/>
+      <w:pPr>
+        <w:ind w:left="1724" w:hanging="360"/>
+      </w:pPr>
+      <w:rPr>
+        <w:rFonts w:ascii="Courier New" w:hAnsi="Courier New" w:cs="Courier New" w:hint="default"/>
+      </w:rPr>
+    </w:lvl>
+    <w:lvl w:ilvl="2" w:tplc="080A0005" w:tentative="1">
+      <w:start w:val="1"/>
+      <w:numFmt w:val="bullet"/>
+      <w:lvlText w:val=""/>
+      <w:lvlJc w:val="left"/>
+      <w:pPr>
+        <w:ind w:left="2444" w:hanging="360"/>
+      </w:pPr>
+      <w:rPr>
+        <w:rFonts w:ascii="Wingdings" w:hAnsi="Wingdings" w:hint="default"/>
+      </w:rPr>
+    </w:lvl>
+    <w:lvl w:ilvl="3" w:tplc="080A0001" w:tentative="1">
+      <w:start w:val="1"/>
+      <w:numFmt w:val="bullet"/>
+      <w:lvlText w:val=""/>
+      <w:lvlJc w:val="left"/>
+      <w:pPr>
+        <w:ind w:left="3164" w:hanging="360"/>
+      </w:pPr>
+      <w:rPr>
+        <w:rFonts w:ascii="Symbol" w:hAnsi="Symbol" w:hint="default"/>
+      </w:rPr>
+    </w:lvl>
+    <w:lvl w:ilvl="4" w:tplc="080A0003" w:tentative="1">
+      <w:start w:val="1"/>
+      <w:numFmt w:val="bullet"/>
+      <w:lvlText w:val="o"/>
+      <w:lvlJc w:val="left"/>
+      <w:pPr>
+        <w:ind w:left="3884" w:hanging="360"/>
+      </w:pPr>
+      <w:rPr>
+        <w:rFonts w:ascii="Courier New" w:hAnsi="Courier New" w:cs="Courier New" w:hint="default"/>
+      </w:rPr>
+    </w:lvl>
+    <w:lvl w:ilvl="5" w:tplc="080A0005" w:tentative="1">
+      <w:start w:val="1"/>
+      <w:numFmt w:val="bullet"/>
+      <w:lvlText w:val=""/>
+      <w:lvlJc w:val="left"/>
+      <w:pPr>
+        <w:ind w:left="4604" w:hanging="360"/>
+      </w:pPr>
+      <w:rPr>
+        <w:rFonts w:ascii="Wingdings" w:hAnsi="Wingdings" w:hint="default"/>
+      </w:rPr>
+    </w:lvl>
+    <w:lvl w:ilvl="6" w:tplc="080A0001" w:tentative="1">
+      <w:start w:val="1"/>
+      <w:numFmt w:val="bullet"/>
+      <w:lvlText w:val=""/>
+      <w:lvlJc w:val="left"/>
+      <w:pPr>
+        <w:ind w:left="5324" w:hanging="360"/>
+      </w:pPr>
+      <w:rPr>
+        <w:rFonts w:ascii="Symbol" w:hAnsi="Symbol" w:hint="default"/>
+      </w:rPr>
+    </w:lvl>
+    <w:lvl w:ilvl="7" w:tplc="080A0003" w:tentative="1">
+      <w:start w:val="1"/>
+      <w:numFmt w:val="bullet"/>
+      <w:lvlText w:val="o"/>
+      <w:lvlJc w:val="left"/>
+      <w:pPr>
+        <w:ind w:left="6044" w:hanging="360"/>
+      </w:pPr>
+      <w:rPr>
+        <w:rFonts w:ascii="Courier New" w:hAnsi="Courier New" w:cs="Courier New" w:hint="default"/>
+      </w:rPr>
+    </w:lvl>
+    <w:lvl w:ilvl="8" w:tplc="080A0005" w:tentative="1">
+      <w:start w:val="1"/>
+      <w:numFmt w:val="bullet"/>
+      <w:lvlText w:val=""/>
+      <w:lvlJc w:val="left"/>
+      <w:pPr>
+        <w:ind w:left="6764" w:hanging="360"/>
+      </w:pPr>
+      <w:rPr>
+        <w:rFonts w:ascii="Wingdings" w:hAnsi="Wingdings" w:hint="default"/>
+      </w:rPr>
+    </w:lvl>
+  </w:abstractNum>
+  <w:abstractNum w:abstractNumId="3" w15:restartNumberingAfterBreak="0">
     <w:nsid w:val="0AD545B1"/>
     <w:multiLevelType w:val="hybridMultilevel"/>
     <w:tmpl w:val="C85E591E"/>
@@ -20978,7 +21446,7 @@
       </w:rPr>
     </w:lvl>
   </w:abstractNum>
-  <w:abstractNum w:abstractNumId="3" w15:restartNumberingAfterBreak="0">
+  <w:abstractNum w:abstractNumId="4" w15:restartNumberingAfterBreak="0">
     <w:nsid w:val="0F624332"/>
     <w:multiLevelType w:val="hybridMultilevel"/>
     <w:tmpl w:val="16DA31DC"/>
@@ -21091,7 +21559,7 @@
       </w:rPr>
     </w:lvl>
   </w:abstractNum>
-  <w:abstractNum w:abstractNumId="4" w15:restartNumberingAfterBreak="0">
+  <w:abstractNum w:abstractNumId="5" w15:restartNumberingAfterBreak="0">
     <w:nsid w:val="116F798A"/>
     <w:multiLevelType w:val="hybridMultilevel"/>
     <w:tmpl w:val="F0C0B662"/>
@@ -21204,7 +21672,7 @@
       </w:rPr>
     </w:lvl>
   </w:abstractNum>
-  <w:abstractNum w:abstractNumId="5" w15:restartNumberingAfterBreak="0">
+  <w:abstractNum w:abstractNumId="6" w15:restartNumberingAfterBreak="0">
     <w:nsid w:val="16736000"/>
     <w:multiLevelType w:val="hybridMultilevel"/>
     <w:tmpl w:val="4C4C91F0"/>
@@ -21317,7 +21785,7 @@
       </w:rPr>
     </w:lvl>
   </w:abstractNum>
-  <w:abstractNum w:abstractNumId="6" w15:restartNumberingAfterBreak="0">
+  <w:abstractNum w:abstractNumId="7" w15:restartNumberingAfterBreak="0">
     <w:nsid w:val="1899668A"/>
     <w:multiLevelType w:val="hybridMultilevel"/>
     <w:tmpl w:val="1EEA5EC8"/>
@@ -21430,7 +21898,7 @@
       </w:rPr>
     </w:lvl>
   </w:abstractNum>
-  <w:abstractNum w:abstractNumId="7" w15:restartNumberingAfterBreak="0">
+  <w:abstractNum w:abstractNumId="8" w15:restartNumberingAfterBreak="0">
     <w:nsid w:val="19B73F8E"/>
     <w:multiLevelType w:val="hybridMultilevel"/>
     <w:tmpl w:val="DB6410F2"/>
@@ -21543,7 +22011,7 @@
       </w:rPr>
     </w:lvl>
   </w:abstractNum>
-  <w:abstractNum w:abstractNumId="8" w15:restartNumberingAfterBreak="0">
+  <w:abstractNum w:abstractNumId="9" w15:restartNumberingAfterBreak="0">
     <w:nsid w:val="1E736B83"/>
     <w:multiLevelType w:val="hybridMultilevel"/>
     <w:tmpl w:val="C168233C"/>
@@ -21655,7 +22123,7 @@
       </w:rPr>
     </w:lvl>
   </w:abstractNum>
-  <w:abstractNum w:abstractNumId="9" w15:restartNumberingAfterBreak="0">
+  <w:abstractNum w:abstractNumId="10" w15:restartNumberingAfterBreak="0">
     <w:nsid w:val="22054BF7"/>
     <w:multiLevelType w:val="hybridMultilevel"/>
     <w:tmpl w:val="157EF4AC"/>
@@ -21768,7 +22236,7 @@
       </w:rPr>
     </w:lvl>
   </w:abstractNum>
-  <w:abstractNum w:abstractNumId="10" w15:restartNumberingAfterBreak="0">
+  <w:abstractNum w:abstractNumId="11" w15:restartNumberingAfterBreak="0">
     <w:nsid w:val="23953E5F"/>
     <w:multiLevelType w:val="hybridMultilevel"/>
     <w:tmpl w:val="668A4472"/>
@@ -21857,7 +22325,7 @@
       </w:pPr>
     </w:lvl>
   </w:abstractNum>
-  <w:abstractNum w:abstractNumId="11" w15:restartNumberingAfterBreak="0">
+  <w:abstractNum w:abstractNumId="12" w15:restartNumberingAfterBreak="0">
     <w:nsid w:val="23E41ECB"/>
     <w:multiLevelType w:val="hybridMultilevel"/>
     <w:tmpl w:val="1C868B2C"/>
@@ -21971,7 +22439,7 @@
       </w:rPr>
     </w:lvl>
   </w:abstractNum>
-  <w:abstractNum w:abstractNumId="12" w15:restartNumberingAfterBreak="0">
+  <w:abstractNum w:abstractNumId="13" w15:restartNumberingAfterBreak="0">
     <w:nsid w:val="24742A4D"/>
     <w:multiLevelType w:val="hybridMultilevel"/>
     <w:tmpl w:val="FE2CA0A6"/>
@@ -22060,7 +22528,7 @@
       </w:pPr>
     </w:lvl>
   </w:abstractNum>
-  <w:abstractNum w:abstractNumId="13" w15:restartNumberingAfterBreak="0">
+  <w:abstractNum w:abstractNumId="14" w15:restartNumberingAfterBreak="0">
     <w:nsid w:val="26BF1B84"/>
     <w:multiLevelType w:val="hybridMultilevel"/>
     <w:tmpl w:val="8604AA8E"/>
@@ -22173,7 +22641,7 @@
       </w:rPr>
     </w:lvl>
   </w:abstractNum>
-  <w:abstractNum w:abstractNumId="14" w15:restartNumberingAfterBreak="0">
+  <w:abstractNum w:abstractNumId="15" w15:restartNumberingAfterBreak="0">
     <w:nsid w:val="27510EAE"/>
     <w:multiLevelType w:val="hybridMultilevel"/>
     <w:tmpl w:val="B9A6AB8C"/>
@@ -22286,7 +22754,7 @@
       </w:rPr>
     </w:lvl>
   </w:abstractNum>
-  <w:abstractNum w:abstractNumId="15" w15:restartNumberingAfterBreak="0">
+  <w:abstractNum w:abstractNumId="16" w15:restartNumberingAfterBreak="0">
     <w:nsid w:val="31414649"/>
     <w:multiLevelType w:val="hybridMultilevel"/>
     <w:tmpl w:val="267A7650"/>
@@ -22399,7 +22867,7 @@
       </w:rPr>
     </w:lvl>
   </w:abstractNum>
-  <w:abstractNum w:abstractNumId="16" w15:restartNumberingAfterBreak="0">
+  <w:abstractNum w:abstractNumId="17" w15:restartNumberingAfterBreak="0">
     <w:nsid w:val="32EE242D"/>
     <w:multiLevelType w:val="hybridMultilevel"/>
     <w:tmpl w:val="2FE01A28"/>
@@ -22512,7 +22980,7 @@
       </w:rPr>
     </w:lvl>
   </w:abstractNum>
-  <w:abstractNum w:abstractNumId="17" w15:restartNumberingAfterBreak="0">
+  <w:abstractNum w:abstractNumId="18" w15:restartNumberingAfterBreak="0">
     <w:nsid w:val="34264B0D"/>
     <w:multiLevelType w:val="hybridMultilevel"/>
     <w:tmpl w:val="CEE484A8"/>
@@ -22625,7 +23093,7 @@
       </w:rPr>
     </w:lvl>
   </w:abstractNum>
-  <w:abstractNum w:abstractNumId="18" w15:restartNumberingAfterBreak="0">
+  <w:abstractNum w:abstractNumId="19" w15:restartNumberingAfterBreak="0">
     <w:nsid w:val="37DB1BF2"/>
     <w:multiLevelType w:val="hybridMultilevel"/>
     <w:tmpl w:val="5492CF08"/>
@@ -22738,7 +23206,7 @@
       </w:rPr>
     </w:lvl>
   </w:abstractNum>
-  <w:abstractNum w:abstractNumId="19" w15:restartNumberingAfterBreak="0">
+  <w:abstractNum w:abstractNumId="20" w15:restartNumberingAfterBreak="0">
     <w:nsid w:val="37DB1E74"/>
     <w:multiLevelType w:val="hybridMultilevel"/>
     <w:tmpl w:val="E168EB20"/>
@@ -22851,7 +23319,7 @@
       </w:rPr>
     </w:lvl>
   </w:abstractNum>
-  <w:abstractNum w:abstractNumId="20" w15:restartNumberingAfterBreak="0">
+  <w:abstractNum w:abstractNumId="21" w15:restartNumberingAfterBreak="0">
     <w:nsid w:val="3A49498E"/>
     <w:multiLevelType w:val="hybridMultilevel"/>
     <w:tmpl w:val="09ECFC36"/>
@@ -22963,7 +23431,7 @@
       </w:rPr>
     </w:lvl>
   </w:abstractNum>
-  <w:abstractNum w:abstractNumId="21" w15:restartNumberingAfterBreak="0">
+  <w:abstractNum w:abstractNumId="22" w15:restartNumberingAfterBreak="0">
     <w:nsid w:val="3C4C6377"/>
     <w:multiLevelType w:val="hybridMultilevel"/>
     <w:tmpl w:val="3A7AA2D4"/>
@@ -23049,7 +23517,7 @@
       </w:pPr>
     </w:lvl>
   </w:abstractNum>
-  <w:abstractNum w:abstractNumId="22" w15:restartNumberingAfterBreak="0">
+  <w:abstractNum w:abstractNumId="23" w15:restartNumberingAfterBreak="0">
     <w:nsid w:val="3C5D064D"/>
     <w:multiLevelType w:val="hybridMultilevel"/>
     <w:tmpl w:val="CA303276"/>
@@ -23138,7 +23606,7 @@
       </w:pPr>
     </w:lvl>
   </w:abstractNum>
-  <w:abstractNum w:abstractNumId="23" w15:restartNumberingAfterBreak="0">
+  <w:abstractNum w:abstractNumId="24" w15:restartNumberingAfterBreak="0">
     <w:nsid w:val="3DD27249"/>
     <w:multiLevelType w:val="hybridMultilevel"/>
     <w:tmpl w:val="3FACFD06"/>
@@ -23251,7 +23719,7 @@
       </w:rPr>
     </w:lvl>
   </w:abstractNum>
-  <w:abstractNum w:abstractNumId="24" w15:restartNumberingAfterBreak="0">
+  <w:abstractNum w:abstractNumId="25" w15:restartNumberingAfterBreak="0">
     <w:nsid w:val="3F097977"/>
     <w:multiLevelType w:val="hybridMultilevel"/>
     <w:tmpl w:val="5D3EAA86"/>
@@ -23364,7 +23832,7 @@
       </w:rPr>
     </w:lvl>
   </w:abstractNum>
-  <w:abstractNum w:abstractNumId="25" w15:restartNumberingAfterBreak="0">
+  <w:abstractNum w:abstractNumId="26" w15:restartNumberingAfterBreak="0">
     <w:nsid w:val="3F874E1E"/>
     <w:multiLevelType w:val="hybridMultilevel"/>
     <w:tmpl w:val="15E06F84"/>
@@ -23477,7 +23945,7 @@
       </w:rPr>
     </w:lvl>
   </w:abstractNum>
-  <w:abstractNum w:abstractNumId="26" w15:restartNumberingAfterBreak="0">
+  <w:abstractNum w:abstractNumId="27" w15:restartNumberingAfterBreak="0">
     <w:nsid w:val="463C404B"/>
     <w:multiLevelType w:val="hybridMultilevel"/>
     <w:tmpl w:val="8F94A2BC"/>
@@ -23589,7 +24057,7 @@
       </w:rPr>
     </w:lvl>
   </w:abstractNum>
-  <w:abstractNum w:abstractNumId="27" w15:restartNumberingAfterBreak="0">
+  <w:abstractNum w:abstractNumId="28" w15:restartNumberingAfterBreak="0">
     <w:nsid w:val="46422034"/>
     <w:multiLevelType w:val="hybridMultilevel"/>
     <w:tmpl w:val="2566393A"/>
@@ -23702,7 +24170,7 @@
       </w:rPr>
     </w:lvl>
   </w:abstractNum>
-  <w:abstractNum w:abstractNumId="28" w15:restartNumberingAfterBreak="0">
+  <w:abstractNum w:abstractNumId="29" w15:restartNumberingAfterBreak="0">
     <w:nsid w:val="46A43D73"/>
     <w:multiLevelType w:val="hybridMultilevel"/>
     <w:tmpl w:val="50485BEE"/>
@@ -23788,7 +24256,7 @@
       </w:pPr>
     </w:lvl>
   </w:abstractNum>
-  <w:abstractNum w:abstractNumId="29" w15:restartNumberingAfterBreak="0">
+  <w:abstractNum w:abstractNumId="30" w15:restartNumberingAfterBreak="0">
     <w:nsid w:val="489F327C"/>
     <w:multiLevelType w:val="hybridMultilevel"/>
     <w:tmpl w:val="F71465EC"/>
@@ -23901,7 +24369,7 @@
       </w:rPr>
     </w:lvl>
   </w:abstractNum>
-  <w:abstractNum w:abstractNumId="30" w15:restartNumberingAfterBreak="0">
+  <w:abstractNum w:abstractNumId="31" w15:restartNumberingAfterBreak="0">
     <w:nsid w:val="49341507"/>
     <w:multiLevelType w:val="hybridMultilevel"/>
     <w:tmpl w:val="DD0CC10A"/>
@@ -24014,7 +24482,7 @@
       </w:rPr>
     </w:lvl>
   </w:abstractNum>
-  <w:abstractNum w:abstractNumId="31" w15:restartNumberingAfterBreak="0">
+  <w:abstractNum w:abstractNumId="32" w15:restartNumberingAfterBreak="0">
     <w:nsid w:val="49417C3D"/>
     <w:multiLevelType w:val="hybridMultilevel"/>
     <w:tmpl w:val="F2E84780"/>
@@ -24103,7 +24571,7 @@
       </w:pPr>
     </w:lvl>
   </w:abstractNum>
-  <w:abstractNum w:abstractNumId="32" w15:restartNumberingAfterBreak="0">
+  <w:abstractNum w:abstractNumId="33" w15:restartNumberingAfterBreak="0">
     <w:nsid w:val="4A3C25AF"/>
     <w:multiLevelType w:val="hybridMultilevel"/>
     <w:tmpl w:val="AF223AE6"/>
@@ -24216,7 +24684,7 @@
       </w:rPr>
     </w:lvl>
   </w:abstractNum>
-  <w:abstractNum w:abstractNumId="33" w15:restartNumberingAfterBreak="0">
+  <w:abstractNum w:abstractNumId="34" w15:restartNumberingAfterBreak="0">
     <w:nsid w:val="536054A6"/>
     <w:multiLevelType w:val="multilevel"/>
     <w:tmpl w:val="AF223AE6"/>
@@ -24330,7 +24798,233 @@
       </w:rPr>
     </w:lvl>
   </w:abstractNum>
-  <w:abstractNum w:abstractNumId="34" w15:restartNumberingAfterBreak="0">
+  <w:abstractNum w:abstractNumId="35" w15:restartNumberingAfterBreak="0">
+    <w:nsid w:val="56513994"/>
+    <w:multiLevelType w:val="hybridMultilevel"/>
+    <w:tmpl w:val="44F49344"/>
+    <w:lvl w:ilvl="0" w:tplc="080A0001">
+      <w:start w:val="1"/>
+      <w:numFmt w:val="bullet"/>
+      <w:lvlText w:val=""/>
+      <w:lvlJc w:val="left"/>
+      <w:pPr>
+        <w:ind w:left="1004" w:hanging="360"/>
+      </w:pPr>
+      <w:rPr>
+        <w:rFonts w:ascii="Symbol" w:hAnsi="Symbol" w:hint="default"/>
+      </w:rPr>
+    </w:lvl>
+    <w:lvl w:ilvl="1" w:tplc="080A0003" w:tentative="1">
+      <w:start w:val="1"/>
+      <w:numFmt w:val="bullet"/>
+      <w:lvlText w:val="o"/>
+      <w:lvlJc w:val="left"/>
+      <w:pPr>
+        <w:ind w:left="1724" w:hanging="360"/>
+      </w:pPr>
+      <w:rPr>
+        <w:rFonts w:ascii="Courier New" w:hAnsi="Courier New" w:cs="Courier New" w:hint="default"/>
+      </w:rPr>
+    </w:lvl>
+    <w:lvl w:ilvl="2" w:tplc="080A0005" w:tentative="1">
+      <w:start w:val="1"/>
+      <w:numFmt w:val="bullet"/>
+      <w:lvlText w:val=""/>
+      <w:lvlJc w:val="left"/>
+      <w:pPr>
+        <w:ind w:left="2444" w:hanging="360"/>
+      </w:pPr>
+      <w:rPr>
+        <w:rFonts w:ascii="Wingdings" w:hAnsi="Wingdings" w:hint="default"/>
+      </w:rPr>
+    </w:lvl>
+    <w:lvl w:ilvl="3" w:tplc="080A0001" w:tentative="1">
+      <w:start w:val="1"/>
+      <w:numFmt w:val="bullet"/>
+      <w:lvlText w:val=""/>
+      <w:lvlJc w:val="left"/>
+      <w:pPr>
+        <w:ind w:left="3164" w:hanging="360"/>
+      </w:pPr>
+      <w:rPr>
+        <w:rFonts w:ascii="Symbol" w:hAnsi="Symbol" w:hint="default"/>
+      </w:rPr>
+    </w:lvl>
+    <w:lvl w:ilvl="4" w:tplc="080A0003" w:tentative="1">
+      <w:start w:val="1"/>
+      <w:numFmt w:val="bullet"/>
+      <w:lvlText w:val="o"/>
+      <w:lvlJc w:val="left"/>
+      <w:pPr>
+        <w:ind w:left="3884" w:hanging="360"/>
+      </w:pPr>
+      <w:rPr>
+        <w:rFonts w:ascii="Courier New" w:hAnsi="Courier New" w:cs="Courier New" w:hint="default"/>
+      </w:rPr>
+    </w:lvl>
+    <w:lvl w:ilvl="5" w:tplc="080A0005" w:tentative="1">
+      <w:start w:val="1"/>
+      <w:numFmt w:val="bullet"/>
+      <w:lvlText w:val=""/>
+      <w:lvlJc w:val="left"/>
+      <w:pPr>
+        <w:ind w:left="4604" w:hanging="360"/>
+      </w:pPr>
+      <w:rPr>
+        <w:rFonts w:ascii="Wingdings" w:hAnsi="Wingdings" w:hint="default"/>
+      </w:rPr>
+    </w:lvl>
+    <w:lvl w:ilvl="6" w:tplc="080A0001" w:tentative="1">
+      <w:start w:val="1"/>
+      <w:numFmt w:val="bullet"/>
+      <w:lvlText w:val=""/>
+      <w:lvlJc w:val="left"/>
+      <w:pPr>
+        <w:ind w:left="5324" w:hanging="360"/>
+      </w:pPr>
+      <w:rPr>
+        <w:rFonts w:ascii="Symbol" w:hAnsi="Symbol" w:hint="default"/>
+      </w:rPr>
+    </w:lvl>
+    <w:lvl w:ilvl="7" w:tplc="080A0003" w:tentative="1">
+      <w:start w:val="1"/>
+      <w:numFmt w:val="bullet"/>
+      <w:lvlText w:val="o"/>
+      <w:lvlJc w:val="left"/>
+      <w:pPr>
+        <w:ind w:left="6044" w:hanging="360"/>
+      </w:pPr>
+      <w:rPr>
+        <w:rFonts w:ascii="Courier New" w:hAnsi="Courier New" w:cs="Courier New" w:hint="default"/>
+      </w:rPr>
+    </w:lvl>
+    <w:lvl w:ilvl="8" w:tplc="080A0005" w:tentative="1">
+      <w:start w:val="1"/>
+      <w:numFmt w:val="bullet"/>
+      <w:lvlText w:val=""/>
+      <w:lvlJc w:val="left"/>
+      <w:pPr>
+        <w:ind w:left="6764" w:hanging="360"/>
+      </w:pPr>
+      <w:rPr>
+        <w:rFonts w:ascii="Wingdings" w:hAnsi="Wingdings" w:hint="default"/>
+      </w:rPr>
+    </w:lvl>
+  </w:abstractNum>
+  <w:abstractNum w:abstractNumId="36" w15:restartNumberingAfterBreak="0">
+    <w:nsid w:val="57CB4C2A"/>
+    <w:multiLevelType w:val="hybridMultilevel"/>
+    <w:tmpl w:val="5144F9A6"/>
+    <w:lvl w:ilvl="0" w:tplc="080A0001">
+      <w:start w:val="1"/>
+      <w:numFmt w:val="bullet"/>
+      <w:lvlText w:val=""/>
+      <w:lvlJc w:val="left"/>
+      <w:pPr>
+        <w:ind w:left="1004" w:hanging="360"/>
+      </w:pPr>
+      <w:rPr>
+        <w:rFonts w:ascii="Symbol" w:hAnsi="Symbol" w:hint="default"/>
+      </w:rPr>
+    </w:lvl>
+    <w:lvl w:ilvl="1" w:tplc="080A0003" w:tentative="1">
+      <w:start w:val="1"/>
+      <w:numFmt w:val="bullet"/>
+      <w:lvlText w:val="o"/>
+      <w:lvlJc w:val="left"/>
+      <w:pPr>
+        <w:ind w:left="1724" w:hanging="360"/>
+      </w:pPr>
+      <w:rPr>
+        <w:rFonts w:ascii="Courier New" w:hAnsi="Courier New" w:cs="Courier New" w:hint="default"/>
+      </w:rPr>
+    </w:lvl>
+    <w:lvl w:ilvl="2" w:tplc="080A0005" w:tentative="1">
+      <w:start w:val="1"/>
+      <w:numFmt w:val="bullet"/>
+      <w:lvlText w:val=""/>
+      <w:lvlJc w:val="left"/>
+      <w:pPr>
+        <w:ind w:left="2444" w:hanging="360"/>
+      </w:pPr>
+      <w:rPr>
+        <w:rFonts w:ascii="Wingdings" w:hAnsi="Wingdings" w:hint="default"/>
+      </w:rPr>
+    </w:lvl>
+    <w:lvl w:ilvl="3" w:tplc="080A0001" w:tentative="1">
+      <w:start w:val="1"/>
+      <w:numFmt w:val="bullet"/>
+      <w:lvlText w:val=""/>
+      <w:lvlJc w:val="left"/>
+      <w:pPr>
+        <w:ind w:left="3164" w:hanging="360"/>
+      </w:pPr>
+      <w:rPr>
+        <w:rFonts w:ascii="Symbol" w:hAnsi="Symbol" w:hint="default"/>
+      </w:rPr>
+    </w:lvl>
+    <w:lvl w:ilvl="4" w:tplc="080A0003" w:tentative="1">
+      <w:start w:val="1"/>
+      <w:numFmt w:val="bullet"/>
+      <w:lvlText w:val="o"/>
+      <w:lvlJc w:val="left"/>
+      <w:pPr>
+        <w:ind w:left="3884" w:hanging="360"/>
+      </w:pPr>
+      <w:rPr>
+        <w:rFonts w:ascii="Courier New" w:hAnsi="Courier New" w:cs="Courier New" w:hint="default"/>
+      </w:rPr>
+    </w:lvl>
+    <w:lvl w:ilvl="5" w:tplc="080A0005" w:tentative="1">
+      <w:start w:val="1"/>
+      <w:numFmt w:val="bullet"/>
+      <w:lvlText w:val=""/>
+      <w:lvlJc w:val="left"/>
+      <w:pPr>
+        <w:ind w:left="4604" w:hanging="360"/>
+      </w:pPr>
+      <w:rPr>
+        <w:rFonts w:ascii="Wingdings" w:hAnsi="Wingdings" w:hint="default"/>
+      </w:rPr>
+    </w:lvl>
+    <w:lvl w:ilvl="6" w:tplc="080A0001" w:tentative="1">
+      <w:start w:val="1"/>
+      <w:numFmt w:val="bullet"/>
+      <w:lvlText w:val=""/>
+      <w:lvlJc w:val="left"/>
+      <w:pPr>
+        <w:ind w:left="5324" w:hanging="360"/>
+      </w:pPr>
+      <w:rPr>
+        <w:rFonts w:ascii="Symbol" w:hAnsi="Symbol" w:hint="default"/>
+      </w:rPr>
+    </w:lvl>
+    <w:lvl w:ilvl="7" w:tplc="080A0003" w:tentative="1">
+      <w:start w:val="1"/>
+      <w:numFmt w:val="bullet"/>
+      <w:lvlText w:val="o"/>
+      <w:lvlJc w:val="left"/>
+      <w:pPr>
+        <w:ind w:left="6044" w:hanging="360"/>
+      </w:pPr>
+      <w:rPr>
+        <w:rFonts w:ascii="Courier New" w:hAnsi="Courier New" w:cs="Courier New" w:hint="default"/>
+      </w:rPr>
+    </w:lvl>
+    <w:lvl w:ilvl="8" w:tplc="080A0005" w:tentative="1">
+      <w:start w:val="1"/>
+      <w:numFmt w:val="bullet"/>
+      <w:lvlText w:val=""/>
+      <w:lvlJc w:val="left"/>
+      <w:pPr>
+        <w:ind w:left="6764" w:hanging="360"/>
+      </w:pPr>
+      <w:rPr>
+        <w:rFonts w:ascii="Wingdings" w:hAnsi="Wingdings" w:hint="default"/>
+      </w:rPr>
+    </w:lvl>
+  </w:abstractNum>
+  <w:abstractNum w:abstractNumId="37" w15:restartNumberingAfterBreak="0">
     <w:nsid w:val="5B453BB9"/>
     <w:multiLevelType w:val="hybridMultilevel"/>
     <w:tmpl w:val="CC684C36"/>
@@ -24443,7 +25137,7 @@
       </w:rPr>
     </w:lvl>
   </w:abstractNum>
-  <w:abstractNum w:abstractNumId="35" w15:restartNumberingAfterBreak="0">
+  <w:abstractNum w:abstractNumId="38" w15:restartNumberingAfterBreak="0">
     <w:nsid w:val="5FD54526"/>
     <w:multiLevelType w:val="hybridMultilevel"/>
     <w:tmpl w:val="FB7E9FFC"/>
@@ -24556,7 +25250,7 @@
       </w:rPr>
     </w:lvl>
   </w:abstractNum>
-  <w:abstractNum w:abstractNumId="36" w15:restartNumberingAfterBreak="0">
+  <w:abstractNum w:abstractNumId="39" w15:restartNumberingAfterBreak="0">
     <w:nsid w:val="60D6433D"/>
     <w:multiLevelType w:val="hybridMultilevel"/>
     <w:tmpl w:val="663ED2DA"/>
@@ -24669,7 +25363,7 @@
       </w:rPr>
     </w:lvl>
   </w:abstractNum>
-  <w:abstractNum w:abstractNumId="37" w15:restartNumberingAfterBreak="0">
+  <w:abstractNum w:abstractNumId="40" w15:restartNumberingAfterBreak="0">
     <w:nsid w:val="61EA1DA3"/>
     <w:multiLevelType w:val="hybridMultilevel"/>
     <w:tmpl w:val="6F36E430"/>
@@ -24781,7 +25475,7 @@
       </w:rPr>
     </w:lvl>
   </w:abstractNum>
-  <w:abstractNum w:abstractNumId="38" w15:restartNumberingAfterBreak="0">
+  <w:abstractNum w:abstractNumId="41" w15:restartNumberingAfterBreak="0">
     <w:nsid w:val="6C1D5861"/>
     <w:multiLevelType w:val="hybridMultilevel"/>
     <w:tmpl w:val="8E34ECBE"/>
@@ -24894,7 +25588,7 @@
       </w:rPr>
     </w:lvl>
   </w:abstractNum>
-  <w:abstractNum w:abstractNumId="39" w15:restartNumberingAfterBreak="0">
+  <w:abstractNum w:abstractNumId="42" w15:restartNumberingAfterBreak="0">
     <w:nsid w:val="6CED0C60"/>
     <w:multiLevelType w:val="multilevel"/>
     <w:tmpl w:val="F08CAF84"/>
@@ -24980,7 +25674,7 @@
       </w:pPr>
     </w:lvl>
   </w:abstractNum>
-  <w:abstractNum w:abstractNumId="40" w15:restartNumberingAfterBreak="0">
+  <w:abstractNum w:abstractNumId="43" w15:restartNumberingAfterBreak="0">
     <w:nsid w:val="6EE10ED2"/>
     <w:multiLevelType w:val="hybridMultilevel"/>
     <w:tmpl w:val="86D03994"/>
@@ -25093,7 +25787,7 @@
       </w:rPr>
     </w:lvl>
   </w:abstractNum>
-  <w:abstractNum w:abstractNumId="41" w15:restartNumberingAfterBreak="0">
+  <w:abstractNum w:abstractNumId="44" w15:restartNumberingAfterBreak="0">
     <w:nsid w:val="70332D1E"/>
     <w:multiLevelType w:val="hybridMultilevel"/>
     <w:tmpl w:val="139CC146"/>
@@ -25179,7 +25873,7 @@
       </w:pPr>
     </w:lvl>
   </w:abstractNum>
-  <w:abstractNum w:abstractNumId="42" w15:restartNumberingAfterBreak="0">
+  <w:abstractNum w:abstractNumId="45" w15:restartNumberingAfterBreak="0">
     <w:nsid w:val="70471999"/>
     <w:multiLevelType w:val="hybridMultilevel"/>
     <w:tmpl w:val="50DC7FE4"/>
@@ -25268,7 +25962,7 @@
       </w:pPr>
     </w:lvl>
   </w:abstractNum>
-  <w:abstractNum w:abstractNumId="43" w15:restartNumberingAfterBreak="0">
+  <w:abstractNum w:abstractNumId="46" w15:restartNumberingAfterBreak="0">
     <w:nsid w:val="708F61CE"/>
     <w:multiLevelType w:val="hybridMultilevel"/>
     <w:tmpl w:val="D090B226"/>
@@ -25381,7 +26075,7 @@
       </w:rPr>
     </w:lvl>
   </w:abstractNum>
-  <w:abstractNum w:abstractNumId="44" w15:restartNumberingAfterBreak="0">
+  <w:abstractNum w:abstractNumId="47" w15:restartNumberingAfterBreak="0">
     <w:nsid w:val="71DA76D8"/>
     <w:multiLevelType w:val="hybridMultilevel"/>
     <w:tmpl w:val="A5E0319E"/>
@@ -25493,7 +26187,7 @@
       </w:rPr>
     </w:lvl>
   </w:abstractNum>
-  <w:abstractNum w:abstractNumId="45" w15:restartNumberingAfterBreak="0">
+  <w:abstractNum w:abstractNumId="48" w15:restartNumberingAfterBreak="0">
     <w:nsid w:val="727D7180"/>
     <w:multiLevelType w:val="multilevel"/>
     <w:tmpl w:val="F7D8D7D8"/>
@@ -25588,7 +26282,7 @@
       </w:pPr>
     </w:lvl>
   </w:abstractNum>
-  <w:abstractNum w:abstractNumId="46" w15:restartNumberingAfterBreak="0">
+  <w:abstractNum w:abstractNumId="49" w15:restartNumberingAfterBreak="0">
     <w:nsid w:val="78994E6F"/>
     <w:multiLevelType w:val="hybridMultilevel"/>
     <w:tmpl w:val="7D48BF4A"/>
@@ -25677,145 +26371,154 @@
     </w:lvl>
   </w:abstractNum>
   <w:num w:numId="1" w16cid:durableId="156462880">
+    <w:abstractNumId w:val="14"/>
+  </w:num>
+  <w:num w:numId="2" w16cid:durableId="1457259520">
+    <w:abstractNumId w:val="46"/>
+  </w:num>
+  <w:num w:numId="3" w16cid:durableId="1074166253">
+    <w:abstractNumId w:val="30"/>
+  </w:num>
+  <w:num w:numId="4" w16cid:durableId="1589117234">
+    <w:abstractNumId w:val="39"/>
+  </w:num>
+  <w:num w:numId="5" w16cid:durableId="393234909">
+    <w:abstractNumId w:val="25"/>
+  </w:num>
+  <w:num w:numId="6" w16cid:durableId="1896890343">
+    <w:abstractNumId w:val="5"/>
+  </w:num>
+  <w:num w:numId="7" w16cid:durableId="1266234079">
+    <w:abstractNumId w:val="22"/>
+  </w:num>
+  <w:num w:numId="8" w16cid:durableId="1875729212">
+    <w:abstractNumId w:val="48"/>
+  </w:num>
+  <w:num w:numId="9" w16cid:durableId="376661749">
+    <w:abstractNumId w:val="11"/>
+  </w:num>
+  <w:num w:numId="10" w16cid:durableId="937055151">
     <w:abstractNumId w:val="13"/>
   </w:num>
-  <w:num w:numId="2" w16cid:durableId="1457259520">
+  <w:num w:numId="11" w16cid:durableId="974094109">
+    <w:abstractNumId w:val="32"/>
+  </w:num>
+  <w:num w:numId="12" w16cid:durableId="842087503">
+    <w:abstractNumId w:val="45"/>
+  </w:num>
+  <w:num w:numId="13" w16cid:durableId="1952317459">
+    <w:abstractNumId w:val="23"/>
+  </w:num>
+  <w:num w:numId="14" w16cid:durableId="367338134">
     <w:abstractNumId w:val="43"/>
   </w:num>
-  <w:num w:numId="3" w16cid:durableId="1074166253">
-    <w:abstractNumId w:val="29"/>
+  <w:num w:numId="15" w16cid:durableId="1285231611">
+    <w:abstractNumId w:val="42"/>
   </w:num>
-  <w:num w:numId="4" w16cid:durableId="1589117234">
-    <w:abstractNumId w:val="36"/>
-  </w:num>
-  <w:num w:numId="5" w16cid:durableId="393234909">
+  <w:num w:numId="16" w16cid:durableId="1565676300">
     <w:abstractNumId w:val="24"/>
   </w:num>
-  <w:num w:numId="6" w16cid:durableId="1896890343">
-    <w:abstractNumId w:val="4"/>
+  <w:num w:numId="17" w16cid:durableId="2068799392">
+    <w:abstractNumId w:val="15"/>
   </w:num>
-  <w:num w:numId="7" w16cid:durableId="1266234079">
-    <w:abstractNumId w:val="21"/>
-  </w:num>
-  <w:num w:numId="8" w16cid:durableId="1875729212">
-    <w:abstractNumId w:val="45"/>
-  </w:num>
-  <w:num w:numId="9" w16cid:durableId="376661749">
-    <w:abstractNumId w:val="10"/>
-  </w:num>
-  <w:num w:numId="10" w16cid:durableId="937055151">
-    <w:abstractNumId w:val="12"/>
-  </w:num>
-  <w:num w:numId="11" w16cid:durableId="974094109">
+  <w:num w:numId="18" w16cid:durableId="467015895">
     <w:abstractNumId w:val="31"/>
   </w:num>
-  <w:num w:numId="12" w16cid:durableId="842087503">
-    <w:abstractNumId w:val="42"/>
-  </w:num>
-  <w:num w:numId="13" w16cid:durableId="1952317459">
-    <w:abstractNumId w:val="22"/>
-  </w:num>
-  <w:num w:numId="14" w16cid:durableId="367338134">
-    <w:abstractNumId w:val="40"/>
-  </w:num>
-  <w:num w:numId="15" w16cid:durableId="1285231611">
-    <w:abstractNumId w:val="39"/>
-  </w:num>
-  <w:num w:numId="16" w16cid:durableId="1565676300">
-    <w:abstractNumId w:val="23"/>
-  </w:num>
-  <w:num w:numId="17" w16cid:durableId="2068799392">
-    <w:abstractNumId w:val="14"/>
-  </w:num>
-  <w:num w:numId="18" w16cid:durableId="467015895">
-    <w:abstractNumId w:val="30"/>
-  </w:num>
   <w:num w:numId="19" w16cid:durableId="1565872512">
-    <w:abstractNumId w:val="15"/>
+    <w:abstractNumId w:val="16"/>
   </w:num>
   <w:num w:numId="20" w16cid:durableId="538131060">
-    <w:abstractNumId w:val="7"/>
+    <w:abstractNumId w:val="8"/>
   </w:num>
   <w:num w:numId="21" w16cid:durableId="2141074424">
     <w:abstractNumId w:val="1"/>
   </w:num>
   <w:num w:numId="22" w16cid:durableId="2065060222">
+    <w:abstractNumId w:val="29"/>
+  </w:num>
+  <w:num w:numId="23" w16cid:durableId="686636811">
+    <w:abstractNumId w:val="33"/>
+  </w:num>
+  <w:num w:numId="24" w16cid:durableId="1745906665">
+    <w:abstractNumId w:val="34"/>
+  </w:num>
+  <w:num w:numId="25" w16cid:durableId="1172335024">
+    <w:abstractNumId w:val="12"/>
+  </w:num>
+  <w:num w:numId="26" w16cid:durableId="463237856">
+    <w:abstractNumId w:val="41"/>
+  </w:num>
+  <w:num w:numId="27" w16cid:durableId="618144113">
+    <w:abstractNumId w:val="47"/>
+  </w:num>
+  <w:num w:numId="28" w16cid:durableId="499587923">
+    <w:abstractNumId w:val="44"/>
+  </w:num>
+  <w:num w:numId="29" w16cid:durableId="1279067277">
+    <w:abstractNumId w:val="49"/>
+  </w:num>
+  <w:num w:numId="30" w16cid:durableId="144709552">
+    <w:abstractNumId w:val="21"/>
+  </w:num>
+  <w:num w:numId="31" w16cid:durableId="1323660988">
+    <w:abstractNumId w:val="27"/>
+  </w:num>
+  <w:num w:numId="32" w16cid:durableId="518393349">
+    <w:abstractNumId w:val="9"/>
+  </w:num>
+  <w:num w:numId="33" w16cid:durableId="1581720992">
+    <w:abstractNumId w:val="18"/>
+  </w:num>
+  <w:num w:numId="34" w16cid:durableId="1533222570">
+    <w:abstractNumId w:val="7"/>
+  </w:num>
+  <w:num w:numId="35" w16cid:durableId="779762000">
+    <w:abstractNumId w:val="38"/>
+  </w:num>
+  <w:num w:numId="36" w16cid:durableId="1178691127">
+    <w:abstractNumId w:val="3"/>
+  </w:num>
+  <w:num w:numId="37" w16cid:durableId="908197899">
     <w:abstractNumId w:val="28"/>
   </w:num>
-  <w:num w:numId="23" w16cid:durableId="686636811">
-    <w:abstractNumId w:val="32"/>
+  <w:num w:numId="38" w16cid:durableId="49236705">
+    <w:abstractNumId w:val="37"/>
   </w:num>
-  <w:num w:numId="24" w16cid:durableId="1745906665">
-    <w:abstractNumId w:val="33"/>
-  </w:num>
-  <w:num w:numId="25" w16cid:durableId="1172335024">
-    <w:abstractNumId w:val="11"/>
-  </w:num>
-  <w:num w:numId="26" w16cid:durableId="463237856">
-    <w:abstractNumId w:val="38"/>
-  </w:num>
-  <w:num w:numId="27" w16cid:durableId="618144113">
-    <w:abstractNumId w:val="44"/>
-  </w:num>
-  <w:num w:numId="28" w16cid:durableId="499587923">
-    <w:abstractNumId w:val="41"/>
-  </w:num>
-  <w:num w:numId="29" w16cid:durableId="1279067277">
-    <w:abstractNumId w:val="46"/>
-  </w:num>
-  <w:num w:numId="30" w16cid:durableId="144709552">
-    <w:abstractNumId w:val="20"/>
-  </w:num>
-  <w:num w:numId="31" w16cid:durableId="1323660988">
-    <w:abstractNumId w:val="26"/>
-  </w:num>
-  <w:num w:numId="32" w16cid:durableId="518393349">
-    <w:abstractNumId w:val="8"/>
-  </w:num>
-  <w:num w:numId="33" w16cid:durableId="1581720992">
+  <w:num w:numId="39" w16cid:durableId="290523937">
     <w:abstractNumId w:val="17"/>
   </w:num>
-  <w:num w:numId="34" w16cid:durableId="1533222570">
+  <w:num w:numId="40" w16cid:durableId="114911092">
     <w:abstractNumId w:val="6"/>
-  </w:num>
-  <w:num w:numId="35" w16cid:durableId="779762000">
-    <w:abstractNumId w:val="35"/>
-  </w:num>
-  <w:num w:numId="36" w16cid:durableId="1178691127">
-    <w:abstractNumId w:val="2"/>
-  </w:num>
-  <w:num w:numId="37" w16cid:durableId="908197899">
-    <w:abstractNumId w:val="27"/>
-  </w:num>
-  <w:num w:numId="38" w16cid:durableId="49236705">
-    <w:abstractNumId w:val="34"/>
-  </w:num>
-  <w:num w:numId="39" w16cid:durableId="290523937">
-    <w:abstractNumId w:val="16"/>
-  </w:num>
-  <w:num w:numId="40" w16cid:durableId="114911092">
-    <w:abstractNumId w:val="5"/>
   </w:num>
   <w:num w:numId="41" w16cid:durableId="488135879">
     <w:abstractNumId w:val="0"/>
   </w:num>
   <w:num w:numId="42" w16cid:durableId="1923876573">
-    <w:abstractNumId w:val="3"/>
+    <w:abstractNumId w:val="4"/>
   </w:num>
   <w:num w:numId="43" w16cid:durableId="203180741">
-    <w:abstractNumId w:val="9"/>
+    <w:abstractNumId w:val="10"/>
   </w:num>
   <w:num w:numId="44" w16cid:durableId="1156847698">
-    <w:abstractNumId w:val="25"/>
+    <w:abstractNumId w:val="26"/>
   </w:num>
   <w:num w:numId="45" w16cid:durableId="484662775">
-    <w:abstractNumId w:val="37"/>
+    <w:abstractNumId w:val="40"/>
   </w:num>
   <w:num w:numId="46" w16cid:durableId="1521629735">
-    <w:abstractNumId w:val="18"/>
+    <w:abstractNumId w:val="19"/>
   </w:num>
   <w:num w:numId="47" w16cid:durableId="138353212">
-    <w:abstractNumId w:val="19"/>
+    <w:abstractNumId w:val="20"/>
+  </w:num>
+  <w:num w:numId="48" w16cid:durableId="752974477">
+    <w:abstractNumId w:val="36"/>
+  </w:num>
+  <w:num w:numId="49" w16cid:durableId="1928541744">
+    <w:abstractNumId w:val="2"/>
+  </w:num>
+  <w:num w:numId="50" w16cid:durableId="505093687">
+    <w:abstractNumId w:val="35"/>
   </w:num>
 </w:numbering>
 </file>

</xml_diff>